<commit_message>
faza 1 - verzija 1.2
Change-Id: I1245c5dc1e8d018405dfca7480c8288c4a82b48c
</commit_message>
<xml_diff>
--- a/Dokumentacija/Faza1/PSI - Programerski pioniri - Mreza znanja - Projektni zadatak 1.1.docx
+++ b/Dokumentacija/Faza1/PSI - Programerski pioniri - Mreza znanja - Projektni zadatak 1.1.docx
@@ -1,6 +1,6 @@
 
 <file path=word/document.xml><?xml version="1.0" encoding="utf-8"?>
-<w:document xmlns:wpc="http://schemas.microsoft.com/office/word/2010/wordprocessingCanvas" xmlns:cx="http://schemas.microsoft.com/office/drawing/2014/chartex" xmlns:cx1="http://schemas.microsoft.com/office/drawing/2015/9/8/chartex" xmlns:cx2="http://schemas.microsoft.com/office/drawing/2015/10/21/chartex" xmlns:cx3="http://schemas.microsoft.com/office/drawing/2016/5/9/chartex" xmlns:cx4="http://schemas.microsoft.com/office/drawing/2016/5/10/chartex" xmlns:cx5="http://schemas.microsoft.com/office/drawing/2016/5/11/chartex" xmlns:cx6="http://schemas.microsoft.com/office/drawing/2016/5/12/chartex" xmlns:cx7="http://schemas.microsoft.com/office/drawing/2016/5/13/chartex" xmlns:cx8="http://schemas.microsoft.com/office/drawing/2016/5/14/chartex" xmlns:mc="http://schemas.openxmlformats.org/markup-compatibility/2006" xmlns:aink="http://schemas.microsoft.com/office/drawing/2016/ink" xmlns:am3d="http://schemas.microsoft.com/office/drawing/2017/model3d" xmlns:o="urn:schemas-microsoft-com:office:office" xmlns:oel="http://schemas.microsoft.com/office/2019/extlst" xmlns:r="http://schemas.openxmlformats.org/officeDocument/2006/relationships" xmlns:m="http://schemas.openxmlformats.org/officeDocument/2006/math" xmlns:v="urn:schemas-microsoft-com:vml" xmlns:wp14="http://schemas.microsoft.com/office/word/2010/wordprocessingDrawing" xmlns:wp="http://schemas.openxmlformats.org/drawingml/2006/wordprocessingDrawing" xmlns:w10="urn:schemas-microsoft-com:office:word" xmlns:w="http://schemas.openxmlformats.org/wordprocessingml/2006/main" xmlns:w14="http://schemas.microsoft.com/office/word/2010/wordml" xmlns:w15="http://schemas.microsoft.com/office/word/2012/wordml" xmlns:w16cex="http://schemas.microsoft.com/office/word/2018/wordml/cex" xmlns:w16cid="http://schemas.microsoft.com/office/word/2016/wordml/cid" xmlns:w16="http://schemas.microsoft.com/office/word/2018/wordml" xmlns:w16sdtdh="http://schemas.microsoft.com/office/word/2020/wordml/sdtdatahash" xmlns:w16se="http://schemas.microsoft.com/office/word/2015/wordml/symex" xmlns:wpg="http://schemas.microsoft.com/office/word/2010/wordprocessingGroup" xmlns:wpi="http://schemas.microsoft.com/office/word/2010/wordprocessingInk" xmlns:wne="http://schemas.microsoft.com/office/word/2006/wordml" xmlns:wps="http://schemas.microsoft.com/office/word/2010/wordprocessingShape" mc:Ignorable="w14 w15 w16se w16cid w16 w16cex w16sdtdh wp14">
+<w:document xmlns:wpc="http://schemas.microsoft.com/office/word/2010/wordprocessingCanvas" xmlns:cx="http://schemas.microsoft.com/office/drawing/2014/chartex" xmlns:cx1="http://schemas.microsoft.com/office/drawing/2015/9/8/chartex" xmlns:cx2="http://schemas.microsoft.com/office/drawing/2015/10/21/chartex" xmlns:cx3="http://schemas.microsoft.com/office/drawing/2016/5/9/chartex" xmlns:cx4="http://schemas.microsoft.com/office/drawing/2016/5/10/chartex" xmlns:cx5="http://schemas.microsoft.com/office/drawing/2016/5/11/chartex" xmlns:cx6="http://schemas.microsoft.com/office/drawing/2016/5/12/chartex" xmlns:cx7="http://schemas.microsoft.com/office/drawing/2016/5/13/chartex" xmlns:cx8="http://schemas.microsoft.com/office/drawing/2016/5/14/chartex" xmlns:mc="http://schemas.openxmlformats.org/markup-compatibility/2006" xmlns:aink="http://schemas.microsoft.com/office/drawing/2016/ink" xmlns:am3d="http://schemas.microsoft.com/office/drawing/2017/model3d" xmlns:o="urn:schemas-microsoft-com:office:office" xmlns:oel="http://schemas.microsoft.com/office/2019/extlst" xmlns:r="http://schemas.openxmlformats.org/officeDocument/2006/relationships" xmlns:m="http://schemas.openxmlformats.org/officeDocument/2006/math" xmlns:v="urn:schemas-microsoft-com:vml" xmlns:wp14="http://schemas.microsoft.com/office/word/2010/wordprocessingDrawing" xmlns:wp="http://schemas.openxmlformats.org/drawingml/2006/wordprocessingDrawing" xmlns:w10="urn:schemas-microsoft-com:office:word" xmlns:w="http://schemas.openxmlformats.org/wordprocessingml/2006/main" xmlns:w14="http://schemas.microsoft.com/office/word/2010/wordml" xmlns:w15="http://schemas.microsoft.com/office/word/2012/wordml" xmlns:w16cex="http://schemas.microsoft.com/office/word/2018/wordml/cex" xmlns:w16cid="http://schemas.microsoft.com/office/word/2016/wordml/cid" xmlns:w16="http://schemas.microsoft.com/office/word/2018/wordml" xmlns:w16du="http://schemas.microsoft.com/office/word/2023/wordml/word16du" xmlns:w16sdtdh="http://schemas.microsoft.com/office/word/2020/wordml/sdtdatahash" xmlns:w16se="http://schemas.microsoft.com/office/word/2015/wordml/symex" xmlns:wpg="http://schemas.microsoft.com/office/word/2010/wordprocessingGroup" xmlns:wpi="http://schemas.microsoft.com/office/word/2010/wordprocessingInk" xmlns:wne="http://schemas.microsoft.com/office/word/2006/wordml" xmlns:wps="http://schemas.microsoft.com/office/word/2010/wordprocessingShape" mc:Ignorable="w14 w15 w16se w16cid w16 w16cex w16sdtdh w16du wp14">
   <w:body>
     <w:p>
       <w:pPr>
@@ -265,11 +265,15 @@
       </w:r>
     </w:p>
     <w:p>
+      <w:pPr>
+        <w:rPr>
+          <w:lang w:val="sr-Cyrl-RS"/>
+        </w:rPr>
+      </w:pPr>
       <w:r>
         <w:br w:type="page"/>
       </w:r>
     </w:p>
-    <w:p/>
     <w:p>
       <w:pPr>
         <w:spacing w:after="0"/>
@@ -615,6 +619,12 @@
                 <w:lang w:val="sr-Cyrl-RS"/>
               </w:rPr>
             </w:pPr>
+            <w:r>
+              <w:rPr>
+                <w:lang w:val="sr-Cyrl-RS"/>
+              </w:rPr>
+              <w:t>12.06.2024.</w:t>
+            </w:r>
           </w:p>
         </w:tc>
         <w:tc>
@@ -633,6 +643,12 @@
                 <w:lang w:val="sr-Cyrl-RS"/>
               </w:rPr>
             </w:pPr>
+            <w:r>
+              <w:rPr>
+                <w:lang w:val="sr-Cyrl-RS"/>
+              </w:rPr>
+              <w:t>1.2</w:t>
+            </w:r>
           </w:p>
         </w:tc>
         <w:tc>
@@ -651,6 +667,12 @@
                 <w:lang w:val="sr-Cyrl-RS"/>
               </w:rPr>
             </w:pPr>
+            <w:r>
+              <w:rPr>
+                <w:lang w:val="sr-Cyrl-RS"/>
+              </w:rPr>
+              <w:t>Уређење документа у складу са реализованим наредним фазама</w:t>
+            </w:r>
           </w:p>
         </w:tc>
         <w:tc>
@@ -669,6 +691,12 @@
                 <w:lang w:val="sr-Cyrl-RS"/>
               </w:rPr>
             </w:pPr>
+            <w:r>
+              <w:rPr>
+                <w:lang w:val="sr-Cyrl-RS"/>
+              </w:rPr>
+              <w:t>Лука Скоко</w:t>
+            </w:r>
           </w:p>
         </w:tc>
       </w:tr>
@@ -1263,7 +1291,7 @@
             <w:rPr>
               <w:rFonts w:eastAsiaTheme="minorEastAsia"/>
               <w:noProof/>
-              <w:lang w:val="en-US"/>
+              <w:lang w:eastAsia="en-GB"/>
             </w:rPr>
           </w:pPr>
           <w:r>
@@ -1275,7 +1303,7 @@
           <w:r>
             <w:fldChar w:fldCharType="separate"/>
           </w:r>
-          <w:hyperlink w:anchor="_Toc160560841" w:history="1">
+          <w:hyperlink w:anchor="_Toc169043926" w:history="1">
             <w:r>
               <w:rPr>
                 <w:rStyle w:val="Hyperlink"/>
@@ -1288,7 +1316,7 @@
               <w:rPr>
                 <w:rFonts w:eastAsiaTheme="minorEastAsia"/>
                 <w:noProof/>
-                <w:lang w:val="en-US"/>
+                <w:lang w:eastAsia="en-GB"/>
               </w:rPr>
               <w:tab/>
             </w:r>
@@ -1319,7 +1347,7 @@
                 <w:noProof/>
                 <w:webHidden/>
               </w:rPr>
-              <w:instrText xml:space="preserve"> PAGEREF _Toc160560841 \h </w:instrText>
+              <w:instrText xml:space="preserve"> PAGEREF _Toc169043926 \h </w:instrText>
             </w:r>
             <w:r>
               <w:rPr>
@@ -1360,10 +1388,10 @@
             <w:rPr>
               <w:rFonts w:eastAsiaTheme="minorEastAsia"/>
               <w:noProof/>
-              <w:lang w:val="en-US"/>
+              <w:lang w:eastAsia="en-GB"/>
             </w:rPr>
           </w:pPr>
-          <w:hyperlink w:anchor="_Toc160560842" w:history="1">
+          <w:hyperlink w:anchor="_Toc169043927" w:history="1">
             <w:r>
               <w:rPr>
                 <w:rStyle w:val="Hyperlink"/>
@@ -1376,7 +1404,7 @@
               <w:rPr>
                 <w:rFonts w:eastAsiaTheme="minorEastAsia"/>
                 <w:noProof/>
-                <w:lang w:val="en-US"/>
+                <w:lang w:eastAsia="en-GB"/>
               </w:rPr>
               <w:tab/>
             </w:r>
@@ -1407,7 +1435,7 @@
                 <w:noProof/>
                 <w:webHidden/>
               </w:rPr>
-              <w:instrText xml:space="preserve"> PAGEREF _Toc160560842 \h </w:instrText>
+              <w:instrText xml:space="preserve"> PAGEREF _Toc169043927 \h </w:instrText>
             </w:r>
             <w:r>
               <w:rPr>
@@ -1448,10 +1476,10 @@
             <w:rPr>
               <w:rFonts w:eastAsiaTheme="minorEastAsia"/>
               <w:noProof/>
-              <w:lang w:val="en-US"/>
+              <w:lang w:eastAsia="en-GB"/>
             </w:rPr>
           </w:pPr>
-          <w:hyperlink w:anchor="_Toc160560843" w:history="1">
+          <w:hyperlink w:anchor="_Toc169043928" w:history="1">
             <w:r>
               <w:rPr>
                 <w:rStyle w:val="Hyperlink"/>
@@ -1464,7 +1492,7 @@
               <w:rPr>
                 <w:rFonts w:eastAsiaTheme="minorEastAsia"/>
                 <w:noProof/>
-                <w:lang w:val="en-US"/>
+                <w:lang w:eastAsia="en-GB"/>
               </w:rPr>
               <w:tab/>
             </w:r>
@@ -1511,7 +1539,7 @@
                 <w:noProof/>
                 <w:webHidden/>
               </w:rPr>
-              <w:instrText xml:space="preserve"> PAGEREF _Toc160560843 \h </w:instrText>
+              <w:instrText xml:space="preserve"> PAGEREF _Toc169043928 \h </w:instrText>
             </w:r>
             <w:r>
               <w:rPr>
@@ -1552,10 +1580,10 @@
             <w:rPr>
               <w:rFonts w:eastAsiaTheme="minorEastAsia"/>
               <w:noProof/>
-              <w:lang w:val="en-US"/>
+              <w:lang w:eastAsia="en-GB"/>
             </w:rPr>
           </w:pPr>
-          <w:hyperlink w:anchor="_Toc160560844" w:history="1">
+          <w:hyperlink w:anchor="_Toc169043929" w:history="1">
             <w:r>
               <w:rPr>
                 <w:rStyle w:val="Hyperlink"/>
@@ -1568,7 +1596,7 @@
               <w:rPr>
                 <w:rFonts w:eastAsiaTheme="minorEastAsia"/>
                 <w:noProof/>
-                <w:lang w:val="en-US"/>
+                <w:lang w:eastAsia="en-GB"/>
               </w:rPr>
               <w:tab/>
             </w:r>
@@ -1599,7 +1627,7 @@
                 <w:noProof/>
                 <w:webHidden/>
               </w:rPr>
-              <w:instrText xml:space="preserve"> PAGEREF _Toc160560844 \h </w:instrText>
+              <w:instrText xml:space="preserve"> PAGEREF _Toc169043929 \h </w:instrText>
             </w:r>
             <w:r>
               <w:rPr>
@@ -1640,10 +1668,10 @@
             <w:rPr>
               <w:rFonts w:eastAsiaTheme="minorEastAsia"/>
               <w:noProof/>
-              <w:lang w:val="en-US"/>
+              <w:lang w:eastAsia="en-GB"/>
             </w:rPr>
           </w:pPr>
-          <w:hyperlink w:anchor="_Toc160560845" w:history="1">
+          <w:hyperlink w:anchor="_Toc169043930" w:history="1">
             <w:r>
               <w:rPr>
                 <w:rStyle w:val="Hyperlink"/>
@@ -1656,7 +1684,7 @@
               <w:rPr>
                 <w:rFonts w:eastAsiaTheme="minorEastAsia"/>
                 <w:noProof/>
-                <w:lang w:val="en-US"/>
+                <w:lang w:eastAsia="en-GB"/>
               </w:rPr>
               <w:tab/>
             </w:r>
@@ -1687,7 +1715,7 @@
                 <w:noProof/>
                 <w:webHidden/>
               </w:rPr>
-              <w:instrText xml:space="preserve"> PAGEREF _Toc160560845 \h </w:instrText>
+              <w:instrText xml:space="preserve"> PAGEREF _Toc169043930 \h </w:instrText>
             </w:r>
             <w:r>
               <w:rPr>
@@ -1728,10 +1756,10 @@
             <w:rPr>
               <w:rFonts w:eastAsiaTheme="minorEastAsia"/>
               <w:noProof/>
-              <w:lang w:val="en-US"/>
+              <w:lang w:eastAsia="en-GB"/>
             </w:rPr>
           </w:pPr>
-          <w:hyperlink w:anchor="_Toc160560846" w:history="1">
+          <w:hyperlink w:anchor="_Toc169043931" w:history="1">
             <w:r>
               <w:rPr>
                 <w:rStyle w:val="Hyperlink"/>
@@ -1744,7 +1772,7 @@
               <w:rPr>
                 <w:rFonts w:eastAsiaTheme="minorEastAsia"/>
                 <w:noProof/>
-                <w:lang w:val="en-US"/>
+                <w:lang w:eastAsia="en-GB"/>
               </w:rPr>
               <w:tab/>
             </w:r>
@@ -1775,7 +1803,7 @@
                 <w:noProof/>
                 <w:webHidden/>
               </w:rPr>
-              <w:instrText xml:space="preserve"> PAGEREF _Toc160560846 \h </w:instrText>
+              <w:instrText xml:space="preserve"> PAGEREF _Toc169043931 \h </w:instrText>
             </w:r>
             <w:r>
               <w:rPr>
@@ -1816,10 +1844,10 @@
             <w:rPr>
               <w:rFonts w:eastAsiaTheme="minorEastAsia"/>
               <w:noProof/>
-              <w:lang w:val="en-US"/>
+              <w:lang w:eastAsia="en-GB"/>
             </w:rPr>
           </w:pPr>
-          <w:hyperlink w:anchor="_Toc160560847" w:history="1">
+          <w:hyperlink w:anchor="_Toc169043932" w:history="1">
             <w:r>
               <w:rPr>
                 <w:rStyle w:val="Hyperlink"/>
@@ -1832,7 +1860,7 @@
               <w:rPr>
                 <w:rFonts w:eastAsiaTheme="minorEastAsia"/>
                 <w:noProof/>
-                <w:lang w:val="en-US"/>
+                <w:lang w:eastAsia="en-GB"/>
               </w:rPr>
               <w:tab/>
             </w:r>
@@ -1863,7 +1891,7 @@
                 <w:noProof/>
                 <w:webHidden/>
               </w:rPr>
-              <w:instrText xml:space="preserve"> PAGEREF _Toc160560847 \h </w:instrText>
+              <w:instrText xml:space="preserve"> PAGEREF _Toc169043932 \h </w:instrText>
             </w:r>
             <w:r>
               <w:rPr>
@@ -1904,10 +1932,10 @@
             <w:rPr>
               <w:rFonts w:eastAsiaTheme="minorEastAsia"/>
               <w:noProof/>
-              <w:lang w:val="en-US"/>
+              <w:lang w:eastAsia="en-GB"/>
             </w:rPr>
           </w:pPr>
-          <w:hyperlink w:anchor="_Toc160560848" w:history="1">
+          <w:hyperlink w:anchor="_Toc169043933" w:history="1">
             <w:r>
               <w:rPr>
                 <w:rStyle w:val="Hyperlink"/>
@@ -1920,7 +1948,7 @@
               <w:rPr>
                 <w:rFonts w:eastAsiaTheme="minorEastAsia"/>
                 <w:noProof/>
-                <w:lang w:val="en-US"/>
+                <w:lang w:eastAsia="en-GB"/>
               </w:rPr>
               <w:tab/>
             </w:r>
@@ -1951,7 +1979,7 @@
                 <w:noProof/>
                 <w:webHidden/>
               </w:rPr>
-              <w:instrText xml:space="preserve"> PAGEREF _Toc160560848 \h </w:instrText>
+              <w:instrText xml:space="preserve"> PAGEREF _Toc169043933 \h </w:instrText>
             </w:r>
             <w:r>
               <w:rPr>
@@ -1992,10 +2020,10 @@
             <w:rPr>
               <w:rFonts w:eastAsiaTheme="minorEastAsia"/>
               <w:noProof/>
-              <w:lang w:val="en-US"/>
+              <w:lang w:eastAsia="en-GB"/>
             </w:rPr>
           </w:pPr>
-          <w:hyperlink w:anchor="_Toc160560849" w:history="1">
+          <w:hyperlink w:anchor="_Toc169043934" w:history="1">
             <w:r>
               <w:rPr>
                 <w:rStyle w:val="Hyperlink"/>
@@ -2008,7 +2036,7 @@
               <w:rPr>
                 <w:rFonts w:eastAsiaTheme="minorEastAsia"/>
                 <w:noProof/>
-                <w:lang w:val="en-US"/>
+                <w:lang w:eastAsia="en-GB"/>
               </w:rPr>
               <w:tab/>
             </w:r>
@@ -2039,7 +2067,7 @@
                 <w:noProof/>
                 <w:webHidden/>
               </w:rPr>
-              <w:instrText xml:space="preserve"> PAGEREF _Toc160560849 \h </w:instrText>
+              <w:instrText xml:space="preserve"> PAGEREF _Toc169043934 \h </w:instrText>
             </w:r>
             <w:r>
               <w:rPr>
@@ -2080,10 +2108,10 @@
             <w:rPr>
               <w:rFonts w:eastAsiaTheme="minorEastAsia"/>
               <w:noProof/>
-              <w:lang w:val="en-US"/>
+              <w:lang w:eastAsia="en-GB"/>
             </w:rPr>
           </w:pPr>
-          <w:hyperlink w:anchor="_Toc160560850" w:history="1">
+          <w:hyperlink w:anchor="_Toc169043935" w:history="1">
             <w:r>
               <w:rPr>
                 <w:rStyle w:val="Hyperlink"/>
@@ -2096,7 +2124,7 @@
               <w:rPr>
                 <w:rFonts w:eastAsiaTheme="minorEastAsia"/>
                 <w:noProof/>
-                <w:lang w:val="en-US"/>
+                <w:lang w:eastAsia="en-GB"/>
               </w:rPr>
               <w:tab/>
             </w:r>
@@ -2127,7 +2155,7 @@
                 <w:noProof/>
                 <w:webHidden/>
               </w:rPr>
-              <w:instrText xml:space="preserve"> PAGEREF _Toc160560850 \h </w:instrText>
+              <w:instrText xml:space="preserve"> PAGEREF _Toc169043935 \h </w:instrText>
             </w:r>
             <w:r>
               <w:rPr>
@@ -2168,10 +2196,10 @@
             <w:rPr>
               <w:rFonts w:eastAsiaTheme="minorEastAsia"/>
               <w:noProof/>
-              <w:lang w:val="en-US"/>
+              <w:lang w:eastAsia="en-GB"/>
             </w:rPr>
           </w:pPr>
-          <w:hyperlink w:anchor="_Toc160560851" w:history="1">
+          <w:hyperlink w:anchor="_Toc169043936" w:history="1">
             <w:r>
               <w:rPr>
                 <w:rStyle w:val="Hyperlink"/>
@@ -2184,7 +2212,7 @@
               <w:rPr>
                 <w:rFonts w:eastAsiaTheme="minorEastAsia"/>
                 <w:noProof/>
-                <w:lang w:val="en-US"/>
+                <w:lang w:eastAsia="en-GB"/>
               </w:rPr>
               <w:tab/>
             </w:r>
@@ -2215,7 +2243,7 @@
                 <w:noProof/>
                 <w:webHidden/>
               </w:rPr>
-              <w:instrText xml:space="preserve"> PAGEREF _Toc160560851 \h </w:instrText>
+              <w:instrText xml:space="preserve"> PAGEREF _Toc169043936 \h </w:instrText>
             </w:r>
             <w:r>
               <w:rPr>
@@ -2256,10 +2284,10 @@
             <w:rPr>
               <w:rFonts w:eastAsiaTheme="minorEastAsia"/>
               <w:noProof/>
-              <w:lang w:val="en-US"/>
+              <w:lang w:eastAsia="en-GB"/>
             </w:rPr>
           </w:pPr>
-          <w:hyperlink w:anchor="_Toc160560852" w:history="1">
+          <w:hyperlink w:anchor="_Toc169043937" w:history="1">
             <w:r>
               <w:rPr>
                 <w:rStyle w:val="Hyperlink"/>
@@ -2272,7 +2300,7 @@
               <w:rPr>
                 <w:rFonts w:eastAsiaTheme="minorEastAsia"/>
                 <w:noProof/>
-                <w:lang w:val="en-US"/>
+                <w:lang w:eastAsia="en-GB"/>
               </w:rPr>
               <w:tab/>
             </w:r>
@@ -2303,7 +2331,7 @@
                 <w:noProof/>
                 <w:webHidden/>
               </w:rPr>
-              <w:instrText xml:space="preserve"> PAGEREF _Toc160560852 \h </w:instrText>
+              <w:instrText xml:space="preserve"> PAGEREF _Toc169043937 \h </w:instrText>
             </w:r>
             <w:r>
               <w:rPr>
@@ -2344,10 +2372,10 @@
             <w:rPr>
               <w:rFonts w:eastAsiaTheme="minorEastAsia"/>
               <w:noProof/>
-              <w:lang w:val="en-US"/>
+              <w:lang w:eastAsia="en-GB"/>
             </w:rPr>
           </w:pPr>
-          <w:hyperlink w:anchor="_Toc160560853" w:history="1">
+          <w:hyperlink w:anchor="_Toc169043938" w:history="1">
             <w:r>
               <w:rPr>
                 <w:rStyle w:val="Hyperlink"/>
@@ -2360,7 +2388,7 @@
               <w:rPr>
                 <w:rFonts w:eastAsiaTheme="minorEastAsia"/>
                 <w:noProof/>
-                <w:lang w:val="en-US"/>
+                <w:lang w:eastAsia="en-GB"/>
               </w:rPr>
               <w:tab/>
             </w:r>
@@ -2370,7 +2398,23 @@
                 <w:noProof/>
                 <w:lang w:val="sr-Cyrl-BA"/>
               </w:rPr>
-              <w:t>Кориштене технологије</w:t>
+              <w:t>Кориш</w:t>
+            </w:r>
+            <w:r>
+              <w:rPr>
+                <w:rStyle w:val="Hyperlink"/>
+                <w:noProof/>
+                <w:lang w:val="sr-Cyrl-RS"/>
+              </w:rPr>
+              <w:t>ћ</w:t>
+            </w:r>
+            <w:r>
+              <w:rPr>
+                <w:rStyle w:val="Hyperlink"/>
+                <w:noProof/>
+                <w:lang w:val="sr-Cyrl-BA"/>
+              </w:rPr>
+              <w:t>ене технологије</w:t>
             </w:r>
             <w:r>
               <w:rPr>
@@ -2391,7 +2435,7 @@
                 <w:noProof/>
                 <w:webHidden/>
               </w:rPr>
-              <w:instrText xml:space="preserve"> PAGEREF _Toc160560853 \h </w:instrText>
+              <w:instrText xml:space="preserve"> PAGEREF _Toc169043938 \h </w:instrText>
             </w:r>
             <w:r>
               <w:rPr>
@@ -2432,10 +2476,10 @@
             <w:rPr>
               <w:rFonts w:eastAsiaTheme="minorEastAsia"/>
               <w:noProof/>
-              <w:lang w:val="en-US"/>
+              <w:lang w:eastAsia="en-GB"/>
             </w:rPr>
           </w:pPr>
-          <w:hyperlink w:anchor="_Toc160560854" w:history="1">
+          <w:hyperlink w:anchor="_Toc169043939" w:history="1">
             <w:r>
               <w:rPr>
                 <w:rStyle w:val="Hyperlink"/>
@@ -2448,7 +2492,7 @@
               <w:rPr>
                 <w:rFonts w:eastAsiaTheme="minorEastAsia"/>
                 <w:noProof/>
-                <w:lang w:val="en-US"/>
+                <w:lang w:eastAsia="en-GB"/>
               </w:rPr>
               <w:tab/>
             </w:r>
@@ -2479,7 +2523,7 @@
                 <w:noProof/>
                 <w:webHidden/>
               </w:rPr>
-              <w:instrText xml:space="preserve"> PAGEREF _Toc160560854 \h </w:instrText>
+              <w:instrText xml:space="preserve"> PAGEREF _Toc169043939 \h </w:instrText>
             </w:r>
             <w:r>
               <w:rPr>
@@ -2520,10 +2564,10 @@
             <w:rPr>
               <w:rFonts w:eastAsiaTheme="minorEastAsia"/>
               <w:noProof/>
-              <w:lang w:val="en-US"/>
+              <w:lang w:eastAsia="en-GB"/>
             </w:rPr>
           </w:pPr>
-          <w:hyperlink w:anchor="_Toc160560855" w:history="1">
+          <w:hyperlink w:anchor="_Toc169043940" w:history="1">
             <w:r>
               <w:rPr>
                 <w:rStyle w:val="Hyperlink"/>
@@ -2536,7 +2580,7 @@
               <w:rPr>
                 <w:rFonts w:eastAsiaTheme="minorEastAsia"/>
                 <w:noProof/>
-                <w:lang w:val="en-US"/>
+                <w:lang w:eastAsia="en-GB"/>
               </w:rPr>
               <w:tab/>
             </w:r>
@@ -2567,7 +2611,7 @@
                 <w:noProof/>
                 <w:webHidden/>
               </w:rPr>
-              <w:instrText xml:space="preserve"> PAGEREF _Toc160560855 \h </w:instrText>
+              <w:instrText xml:space="preserve"> PAGEREF _Toc169043940 \h </w:instrText>
             </w:r>
             <w:r>
               <w:rPr>
@@ -2608,10 +2652,10 @@
             <w:rPr>
               <w:rFonts w:eastAsiaTheme="minorEastAsia"/>
               <w:noProof/>
-              <w:lang w:val="en-US"/>
+              <w:lang w:eastAsia="en-GB"/>
             </w:rPr>
           </w:pPr>
-          <w:hyperlink w:anchor="_Toc160560856" w:history="1">
+          <w:hyperlink w:anchor="_Toc169043941" w:history="1">
             <w:r>
               <w:rPr>
                 <w:rStyle w:val="Hyperlink"/>
@@ -2624,7 +2668,7 @@
               <w:rPr>
                 <w:rFonts w:eastAsiaTheme="minorEastAsia"/>
                 <w:noProof/>
-                <w:lang w:val="en-US"/>
+                <w:lang w:eastAsia="en-GB"/>
               </w:rPr>
               <w:tab/>
             </w:r>
@@ -2655,7 +2699,7 @@
                 <w:noProof/>
                 <w:webHidden/>
               </w:rPr>
-              <w:instrText xml:space="preserve"> PAGEREF _Toc160560856 \h </w:instrText>
+              <w:instrText xml:space="preserve"> PAGEREF _Toc169043941 \h </w:instrText>
             </w:r>
             <w:r>
               <w:rPr>
@@ -2696,10 +2740,10 @@
             <w:rPr>
               <w:rFonts w:eastAsiaTheme="minorEastAsia"/>
               <w:noProof/>
-              <w:lang w:val="en-US"/>
+              <w:lang w:eastAsia="en-GB"/>
             </w:rPr>
           </w:pPr>
-          <w:hyperlink w:anchor="_Toc160560857" w:history="1">
+          <w:hyperlink w:anchor="_Toc169043942" w:history="1">
             <w:r>
               <w:rPr>
                 <w:rStyle w:val="Hyperlink"/>
@@ -2712,7 +2756,7 @@
               <w:rPr>
                 <w:rFonts w:eastAsiaTheme="minorEastAsia"/>
                 <w:noProof/>
-                <w:lang w:val="en-US"/>
+                <w:lang w:eastAsia="en-GB"/>
               </w:rPr>
               <w:tab/>
             </w:r>
@@ -2743,7 +2787,7 @@
                 <w:noProof/>
                 <w:webHidden/>
               </w:rPr>
-              <w:instrText xml:space="preserve"> PAGEREF _Toc160560857 \h </w:instrText>
+              <w:instrText xml:space="preserve"> PAGEREF _Toc169043942 \h </w:instrText>
             </w:r>
             <w:r>
               <w:rPr>
@@ -2784,10 +2828,10 @@
             <w:rPr>
               <w:rFonts w:eastAsiaTheme="minorEastAsia"/>
               <w:noProof/>
-              <w:lang w:val="en-US"/>
+              <w:lang w:eastAsia="en-GB"/>
             </w:rPr>
           </w:pPr>
-          <w:hyperlink w:anchor="_Toc160560858" w:history="1">
+          <w:hyperlink w:anchor="_Toc169043943" w:history="1">
             <w:r>
               <w:rPr>
                 <w:rStyle w:val="Hyperlink"/>
@@ -2800,7 +2844,7 @@
               <w:rPr>
                 <w:rFonts w:eastAsiaTheme="minorEastAsia"/>
                 <w:noProof/>
-                <w:lang w:val="en-US"/>
+                <w:lang w:eastAsia="en-GB"/>
               </w:rPr>
               <w:tab/>
             </w:r>
@@ -2831,7 +2875,7 @@
                 <w:noProof/>
                 <w:webHidden/>
               </w:rPr>
-              <w:instrText xml:space="preserve"> PAGEREF _Toc160560858 \h </w:instrText>
+              <w:instrText xml:space="preserve"> PAGEREF _Toc169043943 \h </w:instrText>
             </w:r>
             <w:r>
               <w:rPr>
@@ -2872,10 +2916,10 @@
             <w:rPr>
               <w:rFonts w:eastAsiaTheme="minorEastAsia"/>
               <w:noProof/>
-              <w:lang w:val="en-US"/>
+              <w:lang w:eastAsia="en-GB"/>
             </w:rPr>
           </w:pPr>
-          <w:hyperlink w:anchor="_Toc160560859" w:history="1">
+          <w:hyperlink w:anchor="_Toc169043944" w:history="1">
             <w:r>
               <w:rPr>
                 <w:rStyle w:val="Hyperlink"/>
@@ -2888,7 +2932,7 @@
               <w:rPr>
                 <w:rFonts w:eastAsiaTheme="minorEastAsia"/>
                 <w:noProof/>
-                <w:lang w:val="en-US"/>
+                <w:lang w:eastAsia="en-GB"/>
               </w:rPr>
               <w:tab/>
             </w:r>
@@ -2919,7 +2963,7 @@
                 <w:noProof/>
                 <w:webHidden/>
               </w:rPr>
-              <w:instrText xml:space="preserve"> PAGEREF _Toc160560859 \h </w:instrText>
+              <w:instrText xml:space="preserve"> PAGEREF _Toc169043944 \h </w:instrText>
             </w:r>
             <w:r>
               <w:rPr>
@@ -2960,10 +3004,10 @@
             <w:rPr>
               <w:rFonts w:eastAsiaTheme="minorEastAsia"/>
               <w:noProof/>
-              <w:lang w:val="en-US"/>
+              <w:lang w:eastAsia="en-GB"/>
             </w:rPr>
           </w:pPr>
-          <w:hyperlink w:anchor="_Toc160560860" w:history="1">
+          <w:hyperlink w:anchor="_Toc169043945" w:history="1">
             <w:r>
               <w:rPr>
                 <w:rStyle w:val="Hyperlink"/>
@@ -2976,7 +3020,7 @@
               <w:rPr>
                 <w:rFonts w:eastAsiaTheme="minorEastAsia"/>
                 <w:noProof/>
-                <w:lang w:val="en-US"/>
+                <w:lang w:eastAsia="en-GB"/>
               </w:rPr>
               <w:tab/>
             </w:r>
@@ -3007,7 +3051,7 @@
                 <w:noProof/>
                 <w:webHidden/>
               </w:rPr>
-              <w:instrText xml:space="preserve"> PAGEREF _Toc160560860 \h </w:instrText>
+              <w:instrText xml:space="preserve"> PAGEREF _Toc169043945 \h </w:instrText>
             </w:r>
             <w:r>
               <w:rPr>
@@ -3048,10 +3092,10 @@
             <w:rPr>
               <w:rFonts w:eastAsiaTheme="minorEastAsia"/>
               <w:noProof/>
-              <w:lang w:val="en-US"/>
+              <w:lang w:eastAsia="en-GB"/>
             </w:rPr>
           </w:pPr>
-          <w:hyperlink w:anchor="_Toc160560861" w:history="1">
+          <w:hyperlink w:anchor="_Toc169043946" w:history="1">
             <w:r>
               <w:rPr>
                 <w:rStyle w:val="Hyperlink"/>
@@ -3064,7 +3108,7 @@
               <w:rPr>
                 <w:rFonts w:eastAsiaTheme="minorEastAsia"/>
                 <w:noProof/>
-                <w:lang w:val="en-US"/>
+                <w:lang w:eastAsia="en-GB"/>
               </w:rPr>
               <w:tab/>
             </w:r>
@@ -3095,7 +3139,7 @@
                 <w:noProof/>
                 <w:webHidden/>
               </w:rPr>
-              <w:instrText xml:space="preserve"> PAGEREF _Toc160560861 \h </w:instrText>
+              <w:instrText xml:space="preserve"> PAGEREF _Toc169043946 \h </w:instrText>
             </w:r>
             <w:r>
               <w:rPr>
@@ -3136,10 +3180,10 @@
             <w:rPr>
               <w:rFonts w:eastAsiaTheme="minorEastAsia"/>
               <w:noProof/>
-              <w:lang w:val="en-US"/>
+              <w:lang w:eastAsia="en-GB"/>
             </w:rPr>
           </w:pPr>
-          <w:hyperlink w:anchor="_Toc160560862" w:history="1">
+          <w:hyperlink w:anchor="_Toc169043947" w:history="1">
             <w:r>
               <w:rPr>
                 <w:rStyle w:val="Hyperlink"/>
@@ -3152,7 +3196,7 @@
               <w:rPr>
                 <w:rFonts w:eastAsiaTheme="minorEastAsia"/>
                 <w:noProof/>
-                <w:lang w:val="en-US"/>
+                <w:lang w:eastAsia="en-GB"/>
               </w:rPr>
               <w:tab/>
             </w:r>
@@ -3183,7 +3227,7 @@
                 <w:noProof/>
                 <w:webHidden/>
               </w:rPr>
-              <w:instrText xml:space="preserve"> PAGEREF _Toc160560862 \h </w:instrText>
+              <w:instrText xml:space="preserve"> PAGEREF _Toc169043947 \h </w:instrText>
             </w:r>
             <w:r>
               <w:rPr>
@@ -3224,10 +3268,10 @@
             <w:rPr>
               <w:rFonts w:eastAsiaTheme="minorEastAsia"/>
               <w:noProof/>
-              <w:lang w:val="en-US"/>
+              <w:lang w:eastAsia="en-GB"/>
             </w:rPr>
           </w:pPr>
-          <w:hyperlink w:anchor="_Toc160560863" w:history="1">
+          <w:hyperlink w:anchor="_Toc169043948" w:history="1">
             <w:r>
               <w:rPr>
                 <w:rStyle w:val="Hyperlink"/>
@@ -3240,7 +3284,7 @@
               <w:rPr>
                 <w:rFonts w:eastAsiaTheme="minorEastAsia"/>
                 <w:noProof/>
-                <w:lang w:val="en-US"/>
+                <w:lang w:eastAsia="en-GB"/>
               </w:rPr>
               <w:tab/>
             </w:r>
@@ -3271,7 +3315,7 @@
                 <w:noProof/>
                 <w:webHidden/>
               </w:rPr>
-              <w:instrText xml:space="preserve"> PAGEREF _Toc160560863 \h </w:instrText>
+              <w:instrText xml:space="preserve"> PAGEREF _Toc169043948 \h </w:instrText>
             </w:r>
             <w:r>
               <w:rPr>
@@ -3312,10 +3356,10 @@
             <w:rPr>
               <w:rFonts w:eastAsiaTheme="minorEastAsia"/>
               <w:noProof/>
-              <w:lang w:val="en-US"/>
+              <w:lang w:eastAsia="en-GB"/>
             </w:rPr>
           </w:pPr>
-          <w:hyperlink w:anchor="_Toc160560864" w:history="1">
+          <w:hyperlink w:anchor="_Toc169043949" w:history="1">
             <w:r>
               <w:rPr>
                 <w:rStyle w:val="Hyperlink"/>
@@ -3328,7 +3372,7 @@
               <w:rPr>
                 <w:rFonts w:eastAsiaTheme="minorEastAsia"/>
                 <w:noProof/>
-                <w:lang w:val="en-US"/>
+                <w:lang w:eastAsia="en-GB"/>
               </w:rPr>
               <w:tab/>
             </w:r>
@@ -3359,7 +3403,7 @@
                 <w:noProof/>
                 <w:webHidden/>
               </w:rPr>
-              <w:instrText xml:space="preserve"> PAGEREF _Toc160560864 \h </w:instrText>
+              <w:instrText xml:space="preserve"> PAGEREF _Toc169043949 \h </w:instrText>
             </w:r>
             <w:r>
               <w:rPr>
@@ -3400,10 +3444,10 @@
             <w:rPr>
               <w:rFonts w:eastAsiaTheme="minorEastAsia"/>
               <w:noProof/>
-              <w:lang w:val="en-US"/>
+              <w:lang w:eastAsia="en-GB"/>
             </w:rPr>
           </w:pPr>
-          <w:hyperlink w:anchor="_Toc160560865" w:history="1">
+          <w:hyperlink w:anchor="_Toc169043950" w:history="1">
             <w:r>
               <w:rPr>
                 <w:rStyle w:val="Hyperlink"/>
@@ -3416,7 +3460,7 @@
               <w:rPr>
                 <w:rFonts w:eastAsiaTheme="minorEastAsia"/>
                 <w:noProof/>
-                <w:lang w:val="en-US"/>
+                <w:lang w:eastAsia="en-GB"/>
               </w:rPr>
               <w:tab/>
             </w:r>
@@ -3447,7 +3491,7 @@
                 <w:noProof/>
                 <w:webHidden/>
               </w:rPr>
-              <w:instrText xml:space="preserve"> PAGEREF _Toc160560865 \h </w:instrText>
+              <w:instrText xml:space="preserve"> PAGEREF _Toc169043950 \h </w:instrText>
             </w:r>
             <w:r>
               <w:rPr>
@@ -3488,10 +3532,10 @@
             <w:rPr>
               <w:rFonts w:eastAsiaTheme="minorEastAsia"/>
               <w:noProof/>
-              <w:lang w:val="en-US"/>
+              <w:lang w:eastAsia="en-GB"/>
             </w:rPr>
           </w:pPr>
-          <w:hyperlink w:anchor="_Toc160560866" w:history="1">
+          <w:hyperlink w:anchor="_Toc169043951" w:history="1">
             <w:r>
               <w:rPr>
                 <w:rStyle w:val="Hyperlink"/>
@@ -3504,7 +3548,7 @@
               <w:rPr>
                 <w:rFonts w:eastAsiaTheme="minorEastAsia"/>
                 <w:noProof/>
-                <w:lang w:val="en-US"/>
+                <w:lang w:eastAsia="en-GB"/>
               </w:rPr>
               <w:tab/>
             </w:r>
@@ -3535,7 +3579,7 @@
                 <w:noProof/>
                 <w:webHidden/>
               </w:rPr>
-              <w:instrText xml:space="preserve"> PAGEREF _Toc160560866 \h </w:instrText>
+              <w:instrText xml:space="preserve"> PAGEREF _Toc169043951 \h </w:instrText>
             </w:r>
             <w:r>
               <w:rPr>
@@ -3576,10 +3620,10 @@
             <w:rPr>
               <w:rFonts w:eastAsiaTheme="minorEastAsia"/>
               <w:noProof/>
-              <w:lang w:val="en-US"/>
+              <w:lang w:eastAsia="en-GB"/>
             </w:rPr>
           </w:pPr>
-          <w:hyperlink w:anchor="_Toc160560867" w:history="1">
+          <w:hyperlink w:anchor="_Toc169043952" w:history="1">
             <w:r>
               <w:rPr>
                 <w:rStyle w:val="Hyperlink"/>
@@ -3592,7 +3636,7 @@
               <w:rPr>
                 <w:rFonts w:eastAsiaTheme="minorEastAsia"/>
                 <w:noProof/>
-                <w:lang w:val="en-US"/>
+                <w:lang w:eastAsia="en-GB"/>
               </w:rPr>
               <w:tab/>
             </w:r>
@@ -3623,7 +3667,7 @@
                 <w:noProof/>
                 <w:webHidden/>
               </w:rPr>
-              <w:instrText xml:space="preserve"> PAGEREF _Toc160560867 \h </w:instrText>
+              <w:instrText xml:space="preserve"> PAGEREF _Toc169043952 \h </w:instrText>
             </w:r>
             <w:r>
               <w:rPr>
@@ -3664,10 +3708,10 @@
             <w:rPr>
               <w:rFonts w:eastAsiaTheme="minorEastAsia"/>
               <w:noProof/>
-              <w:lang w:val="en-US"/>
+              <w:lang w:eastAsia="en-GB"/>
             </w:rPr>
           </w:pPr>
-          <w:hyperlink w:anchor="_Toc160560868" w:history="1">
+          <w:hyperlink w:anchor="_Toc169043953" w:history="1">
             <w:r>
               <w:rPr>
                 <w:rStyle w:val="Hyperlink"/>
@@ -3680,7 +3724,7 @@
               <w:rPr>
                 <w:rFonts w:eastAsiaTheme="minorEastAsia"/>
                 <w:noProof/>
-                <w:lang w:val="en-US"/>
+                <w:lang w:eastAsia="en-GB"/>
               </w:rPr>
               <w:tab/>
             </w:r>
@@ -3690,7 +3734,23 @@
                 <w:noProof/>
                 <w:lang w:val="sr-Cyrl-BA"/>
               </w:rPr>
-              <w:t>Упутсва за коришћење апликације за администрацију</w:t>
+              <w:t>Упутс</w:t>
+            </w:r>
+            <w:r>
+              <w:rPr>
+                <w:rStyle w:val="Hyperlink"/>
+                <w:noProof/>
+                <w:lang w:val="sr-Cyrl-RS"/>
+              </w:rPr>
+              <w:t>т</w:t>
+            </w:r>
+            <w:r>
+              <w:rPr>
+                <w:rStyle w:val="Hyperlink"/>
+                <w:noProof/>
+                <w:lang w:val="sr-Cyrl-BA"/>
+              </w:rPr>
+              <w:t>ва за коришћење апликације за администрацију</w:t>
             </w:r>
             <w:r>
               <w:rPr>
@@ -3711,7 +3771,7 @@
                 <w:noProof/>
                 <w:webHidden/>
               </w:rPr>
-              <w:instrText xml:space="preserve"> PAGEREF _Toc160560868 \h </w:instrText>
+              <w:instrText xml:space="preserve"> PAGEREF _Toc169043953 \h </w:instrText>
             </w:r>
             <w:r>
               <w:rPr>
@@ -3752,10 +3812,10 @@
             <w:rPr>
               <w:rFonts w:eastAsiaTheme="minorEastAsia"/>
               <w:noProof/>
-              <w:lang w:val="en-US"/>
+              <w:lang w:eastAsia="en-GB"/>
             </w:rPr>
           </w:pPr>
-          <w:hyperlink w:anchor="_Toc160560869" w:history="1">
+          <w:hyperlink w:anchor="_Toc169043954" w:history="1">
             <w:r>
               <w:rPr>
                 <w:rStyle w:val="Hyperlink"/>
@@ -3768,7 +3828,7 @@
               <w:rPr>
                 <w:rFonts w:eastAsiaTheme="minorEastAsia"/>
                 <w:noProof/>
-                <w:lang w:val="en-US"/>
+                <w:lang w:eastAsia="en-GB"/>
               </w:rPr>
               <w:tab/>
             </w:r>
@@ -3799,7 +3859,7 @@
                 <w:noProof/>
                 <w:webHidden/>
               </w:rPr>
-              <w:instrText xml:space="preserve"> PAGEREF _Toc160560869 \h </w:instrText>
+              <w:instrText xml:space="preserve"> PAGEREF _Toc169043954 \h </w:instrText>
             </w:r>
             <w:r>
               <w:rPr>
@@ -3857,13 +3917,6 @@
     </w:p>
     <w:p>
       <w:pPr>
-        <w:rPr>
-          <w:lang w:val="sr-Cyrl-RS"/>
-        </w:rPr>
-      </w:pPr>
-    </w:p>
-    <w:p>
-      <w:pPr>
         <w:pStyle w:val="Heading2"/>
         <w:numPr>
           <w:ilvl w:val="0"/>
@@ -3874,11 +3927,12 @@
         </w:rPr>
       </w:pPr>
       <w:bookmarkStart w:id="0" w:name="_Toc160555269"/>
-      <w:bookmarkStart w:id="1" w:name="_Toc160560841"/>
-      <w:r>
-        <w:rPr>
-          <w:lang w:val="sr-Cyrl-BA"/>
-        </w:rPr>
+      <w:bookmarkStart w:id="1" w:name="_Toc169043926"/>
+      <w:r>
+        <w:rPr>
+          <w:lang w:val="sr-Cyrl-BA"/>
+        </w:rPr>
+        <w:lastRenderedPageBreak/>
         <w:t>Увод</w:t>
       </w:r>
       <w:bookmarkEnd w:id="0"/>
@@ -3896,7 +3950,7 @@
         </w:rPr>
       </w:pPr>
       <w:bookmarkStart w:id="2" w:name="_Toc160555270"/>
-      <w:bookmarkStart w:id="3" w:name="_Toc160560842"/>
+      <w:bookmarkStart w:id="3" w:name="_Toc169043927"/>
       <w:r>
         <w:rPr>
           <w:lang w:val="sr-Cyrl-RS"/>
@@ -4064,7 +4118,7 @@
         </w:rPr>
       </w:pPr>
       <w:bookmarkStart w:id="4" w:name="_Toc160555271"/>
-      <w:bookmarkStart w:id="5" w:name="_Toc160560843"/>
+      <w:bookmarkStart w:id="5" w:name="_Toc169043928"/>
       <w:r>
         <w:rPr>
           <w:lang w:val="sr-Cyrl-RS"/>
@@ -4232,7 +4286,7 @@
         </w:rPr>
       </w:pPr>
       <w:bookmarkStart w:id="6" w:name="_Toc160555272"/>
-      <w:bookmarkStart w:id="7" w:name="_Toc160560844"/>
+      <w:bookmarkStart w:id="7" w:name="_Toc169043929"/>
       <w:r>
         <w:rPr>
           <w:lang w:val="sr-Cyrl-RS"/>
@@ -4272,7 +4326,7 @@
         </w:rPr>
       </w:pPr>
       <w:bookmarkStart w:id="8" w:name="_Toc160555273"/>
-      <w:bookmarkStart w:id="9" w:name="_Toc160560845"/>
+      <w:bookmarkStart w:id="9" w:name="_Toc169043930"/>
       <w:r>
         <w:rPr>
           <w:lang w:val="sr-Cyrl-RS"/>
@@ -4325,7 +4379,7 @@
           <w:lang w:val="sr-Cyrl-RS"/>
         </w:rPr>
       </w:pPr>
-      <w:bookmarkStart w:id="10" w:name="_Toc160560846"/>
+      <w:bookmarkStart w:id="10" w:name="_Toc169043931"/>
       <w:r>
         <w:rPr>
           <w:lang w:val="sr-Cyrl-RS"/>
@@ -4369,7 +4423,7 @@
         <w:rPr>
           <w:lang w:val="sr-Cyrl-RS"/>
         </w:rPr>
-        <w:t xml:space="preserve">ницима, али не може да учествује у турнирима. </w:t>
+        <w:t xml:space="preserve">ницима. </w:t>
       </w:r>
     </w:p>
     <w:p>
@@ -4383,7 +4437,7 @@
           <w:lang w:val="sr-Cyrl-RS"/>
         </w:rPr>
       </w:pPr>
-      <w:bookmarkStart w:id="11" w:name="_Toc160560847"/>
+      <w:bookmarkStart w:id="11" w:name="_Toc169043932"/>
       <w:r>
         <w:rPr>
           <w:lang w:val="sr-Cyrl-RS"/>
@@ -4415,7 +4469,7 @@
         <w:rPr>
           <w:lang w:val="sr-Cyrl-RS"/>
         </w:rPr>
-        <w:t>ма могућност учешћа у окршајима и/или на турнирима</w:t>
+        <w:t>ма могућност учешћа у окршајима</w:t>
       </w:r>
       <w:r>
         <w:rPr>
@@ -4427,12 +4481,9 @@
         <w:rPr>
           <w:lang w:val="sr-Cyrl-RS"/>
         </w:rPr>
-        <w:t xml:space="preserve"> се рангира по броју освојених ранг поена у турнирима</w:t>
-      </w:r>
-      <w:r>
-        <w:rPr>
-          <w:lang w:val="sr-Cyrl-RS"/>
-        </w:rPr>
+        <w:t xml:space="preserve"> се рангира по броју освојених ранг поена у</w:t>
+      </w:r>
+      <w:r>
         <w:t xml:space="preserve"> </w:t>
       </w:r>
       <w:r>
@@ -4465,7 +4516,7 @@
           <w:lang w:val="sr-Cyrl-RS"/>
         </w:rPr>
       </w:pPr>
-      <w:bookmarkStart w:id="12" w:name="_Toc160560848"/>
+      <w:bookmarkStart w:id="12" w:name="_Toc169043933"/>
       <w:r>
         <w:rPr>
           <w:lang w:val="sr-Cyrl-RS"/>
@@ -4517,7 +4568,7 @@
           <w:lang w:val="sr-Cyrl-RS"/>
         </w:rPr>
       </w:pPr>
-      <w:bookmarkStart w:id="13" w:name="_Toc160560849"/>
+      <w:bookmarkStart w:id="13" w:name="_Toc169043934"/>
       <w:r>
         <w:rPr>
           <w:lang w:val="sr-Cyrl-RS"/>
@@ -4583,7 +4634,7 @@
         </w:rPr>
       </w:pPr>
       <w:bookmarkStart w:id="14" w:name="_Toc160555274"/>
-      <w:bookmarkStart w:id="15" w:name="_Toc160560850"/>
+      <w:bookmarkStart w:id="15" w:name="_Toc169043935"/>
       <w:r>
         <w:rPr>
           <w:lang w:val="sr-Cyrl-BA"/>
@@ -4604,7 +4655,7 @@
           <w:lang w:val="sr-Cyrl-BA"/>
         </w:rPr>
       </w:pPr>
-      <w:bookmarkStart w:id="16" w:name="_Toc160560851"/>
+      <w:bookmarkStart w:id="16" w:name="_Toc169043936"/>
       <w:r>
         <w:rPr>
           <w:lang w:val="sr-Cyrl-BA"/>
@@ -5110,69 +5161,90 @@
         <w:rPr>
           <w:lang w:val="sr-Cyrl-BA"/>
         </w:rPr>
-        <w:t>Умре</w:t>
-      </w:r>
-      <w:r>
-        <w:rPr>
-          <w:lang w:val="sr-Cyrl-BA"/>
-        </w:rPr>
-        <w:t>ж</w:t>
-      </w:r>
-      <w:r>
-        <w:rPr>
-          <w:lang w:val="sr-Cyrl-BA"/>
-        </w:rPr>
-        <w:t>авање</w:t>
+        <w:t>Утекни пауку</w:t>
       </w:r>
     </w:p>
     <w:p>
       <w:pPr>
         <w:jc w:val="both"/>
-        <w:rPr>
-          <w:lang w:val="sr-Cyrl-BA"/>
-        </w:rPr>
-      </w:pPr>
-      <w:r>
-        <w:rPr>
-          <w:lang w:val="sr-Cyrl-BA"/>
-        </w:rPr>
-        <w:t>Умрежавање је игра која се игра два пута у току једног меча, сваки корисник је по један пут први на потезу. Циљ игре јесте да корисник који је на потезу споји што више појмова из десне колоне са одгов</w:t>
-      </w:r>
-      <w:r>
-        <w:rPr>
-          <w:lang w:val="sr-Cyrl-RS"/>
-        </w:rPr>
-        <w:t>а</w:t>
-      </w:r>
-      <w:r>
-        <w:rPr>
-          <w:lang w:val="sr-Cyrl-BA"/>
-        </w:rPr>
-        <w:t>рајућим појмовима из леве колоне. Појмови ће одг</w:t>
-      </w:r>
-      <w:r>
-        <w:rPr>
-          <w:lang w:val="sr-Cyrl-RS"/>
-        </w:rPr>
-        <w:t>о</w:t>
-      </w:r>
-      <w:r>
-        <w:rPr>
-          <w:lang w:val="sr-Cyrl-BA"/>
-        </w:rPr>
-        <w:t>варати један другом по одређеној логичкој повезаности наведеној приликом појаве самих појмова. Након што играч који је први на потезу покуша да повеже све појмове, оне појмове које није усп</w:t>
-      </w:r>
-      <w:r>
-        <w:rPr>
-          <w:lang w:val="sr-Cyrl-BA"/>
-        </w:rPr>
-        <w:t>е</w:t>
-      </w:r>
-      <w:r>
-        <w:rPr>
-          <w:lang w:val="sr-Cyrl-BA"/>
-        </w:rPr>
-        <w:t>о исправно да повеже има право да покуша повезати играч који је други на потезу. За сваки исправно повезан појам играч добија 3 поена, где сваки играч добија по 10 појмова за повезивање.</w:t>
+      </w:pPr>
+      <w:r>
+        <w:rPr>
+          <w:lang w:val="sr-Cyrl-BA"/>
+        </w:rPr>
+        <w:t>Утекни пауку је игра која се игра два пута у току једног меча, сваки корисник је по један пут први на потезу. Играч који је први на потезу погађа слов</w:t>
+      </w:r>
+      <w:r>
+        <w:rPr>
+          <w:lang w:val="sr-Cyrl-BA"/>
+        </w:rPr>
+        <w:t xml:space="preserve">о </w:t>
+      </w:r>
+      <w:r>
+        <w:rPr>
+          <w:lang w:val="sr-Cyrl-BA"/>
+        </w:rPr>
+        <w:t>за која сматра да се налазе у задатој смисленој речи</w:t>
+      </w:r>
+      <w:r>
+        <w:rPr>
+          <w:lang w:val="sr-Cyrl-BA"/>
+        </w:rPr>
+        <w:t xml:space="preserve"> или  </w:t>
+      </w:r>
+      <w:r>
+        <w:rPr>
+          <w:lang w:val="sr-Cyrl-BA"/>
+        </w:rPr>
+        <w:t>да пога</w:t>
+      </w:r>
+      <w:r>
+        <w:rPr>
+          <w:lang w:val="sr-Cyrl-BA"/>
+        </w:rPr>
+        <w:t xml:space="preserve">ђа задату </w:t>
+      </w:r>
+      <w:r>
+        <w:rPr>
+          <w:lang w:val="sr-Cyrl-BA"/>
+        </w:rPr>
+        <w:t>реч</w:t>
+      </w:r>
+      <w:r>
+        <w:rPr>
+          <w:lang w:val="sr-Cyrl-BA"/>
+        </w:rPr>
+        <w:t xml:space="preserve">. </w:t>
+      </w:r>
+      <w:r>
+        <w:rPr>
+          <w:lang w:val="sr-Cyrl-BA"/>
+        </w:rPr>
+        <w:t xml:space="preserve">Ако играч који је први на потезу </w:t>
+      </w:r>
+      <w:r>
+        <w:rPr>
+          <w:lang w:val="sr-Cyrl-BA"/>
+        </w:rPr>
+        <w:t xml:space="preserve">након одређеног броја покушаја </w:t>
+      </w:r>
+      <w:r>
+        <w:rPr>
+          <w:lang w:val="sr-Cyrl-BA"/>
+        </w:rPr>
+        <w:t>није погодио слово, а ни реч која је задата, онда  играч који је други на потезу има право да покуша да погоди задату реч. За пого</w:t>
+      </w:r>
+      <w:r>
+        <w:rPr>
+          <w:lang w:val="sr-Cyrl-BA"/>
+        </w:rPr>
+        <w:t>ђ</w:t>
+      </w:r>
+      <w:r>
+        <w:rPr>
+          <w:lang w:val="sr-Cyrl-BA"/>
+        </w:rPr>
+        <w:t>ену реч се добијају одоговарајући поени у зависности колико је слова отворено.</w:t>
       </w:r>
     </w:p>
     <w:p>
@@ -5190,33 +5262,84 @@
         <w:rPr>
           <w:lang w:val="sr-Cyrl-BA"/>
         </w:rPr>
-        <w:t>Утекни пауку</w:t>
+        <w:t>Умре</w:t>
+      </w:r>
+      <w:r>
+        <w:rPr>
+          <w:lang w:val="sr-Cyrl-BA"/>
+        </w:rPr>
+        <w:t>ж</w:t>
+      </w:r>
+      <w:r>
+        <w:rPr>
+          <w:lang w:val="sr-Cyrl-BA"/>
+        </w:rPr>
+        <w:t>авање</w:t>
       </w:r>
     </w:p>
     <w:p>
       <w:pPr>
         <w:jc w:val="both"/>
-        <w:rPr>
-          <w:lang w:val="sr-Cyrl-BA"/>
-        </w:rPr>
-      </w:pPr>
-      <w:r>
-        <w:rPr>
-          <w:lang w:val="sr-Cyrl-BA"/>
-        </w:rPr>
-        <w:t>Утекни пауку је игра која се игра два пута у току једног меча, сваки корисник је по један пут први на потезу. Играч који је први на потезу погађа слова за која сматра да се налазе у задатој смисленој речи. Након сваког покушаја погађања слова, играч који је први на потезу има право да погађа реч која је задата, или да изабере поље за наставак игре. Ако играч који је први на потезу није погодио слово, а ни реч која је задата, онда  играч који је други на потезу има право да покуша да погоди задату реч. За пого</w:t>
-      </w:r>
-      <w:r>
-        <w:rPr>
-          <w:lang w:val="sr-Cyrl-BA"/>
-        </w:rPr>
-        <w:t>ђ</w:t>
-      </w:r>
-      <w:r>
-        <w:rPr>
-          <w:lang w:val="sr-Cyrl-BA"/>
-        </w:rPr>
-        <w:t>ену реч се добијају одоговарајући поени у зависности колико је слова отворено.</w:t>
+      </w:pPr>
+      <w:r>
+        <w:rPr>
+          <w:lang w:val="sr-Cyrl-BA"/>
+        </w:rPr>
+        <w:t>Умрежавање је игра која се игра два пута у току једног меча, сваки корисник је по један пут први на потезу. Циљ игре јесте да корисник који је на потезу споји што више појмова из</w:t>
+      </w:r>
+      <w:r>
+        <w:rPr>
+          <w:lang w:val="sr-Cyrl-BA"/>
+        </w:rPr>
+        <w:t xml:space="preserve"> </w:t>
+      </w:r>
+      <w:r>
+        <w:rPr>
+          <w:lang w:val="sr-Cyrl-RS"/>
+        </w:rPr>
+        <w:t xml:space="preserve">леве </w:t>
+      </w:r>
+      <w:r>
+        <w:rPr>
+          <w:lang w:val="sr-Cyrl-BA"/>
+        </w:rPr>
+        <w:t>колоне са одгов</w:t>
+      </w:r>
+      <w:r>
+        <w:rPr>
+          <w:lang w:val="sr-Cyrl-RS"/>
+        </w:rPr>
+        <w:t>а</w:t>
+      </w:r>
+      <w:r>
+        <w:rPr>
+          <w:lang w:val="sr-Cyrl-BA"/>
+        </w:rPr>
+        <w:t>рајућим појмовима из</w:t>
+      </w:r>
+      <w:r>
+        <w:rPr>
+          <w:lang w:val="sr-Cyrl-BA"/>
+        </w:rPr>
+        <w:t xml:space="preserve"> десне </w:t>
+      </w:r>
+      <w:r>
+        <w:rPr>
+          <w:lang w:val="sr-Cyrl-BA"/>
+        </w:rPr>
+        <w:t>колоне. Појмови ће одг</w:t>
+      </w:r>
+      <w:r>
+        <w:rPr>
+          <w:lang w:val="sr-Cyrl-RS"/>
+        </w:rPr>
+        <w:t>о</w:t>
+      </w:r>
+      <w:r>
+        <w:rPr>
+          <w:lang w:val="sr-Cyrl-BA"/>
+        </w:rPr>
+        <w:t>варати један другом по одређеној логичкој повезаности наведеној приликом појаве самих појмова. За сваки исправно повезан појам играч добија 3 поена, где сваки играч добија по 10 појмова за повезивање.</w:t>
       </w:r>
     </w:p>
     <w:p>
@@ -5231,7 +5354,7 @@
         </w:rPr>
       </w:pPr>
       <w:bookmarkStart w:id="17" w:name="_Toc160555275"/>
-      <w:bookmarkStart w:id="18" w:name="_Toc160560852"/>
+      <w:bookmarkStart w:id="18" w:name="_Toc169043937"/>
       <w:r>
         <w:rPr>
           <w:lang w:val="sr-Cyrl-BA"/>
@@ -5398,7 +5521,7 @@
           <w:lang w:val="sr-Cyrl-BA"/>
         </w:rPr>
       </w:pPr>
-      <w:bookmarkStart w:id="19" w:name="_Toc160560853"/>
+      <w:bookmarkStart w:id="19" w:name="_Toc169043938"/>
       <w:r>
         <w:rPr>
           <w:lang w:val="sr-Cyrl-BA"/>
@@ -5556,6 +5679,12 @@
           <w:lang w:val="sr-Cyrl-BA"/>
         </w:rPr>
         <w:t>база података.</w:t>
+      </w:r>
+      <w:r>
+        <w:rPr>
+          <w:lang w:val="sr-Cyrl-BA"/>
+        </w:rPr>
+        <w:br/>
       </w:r>
     </w:p>
     <w:p>
@@ -5569,7 +5698,7 @@
           <w:lang w:val="sr-Cyrl-BA"/>
         </w:rPr>
       </w:pPr>
-      <w:bookmarkStart w:id="20" w:name="_Toc160560854"/>
+      <w:bookmarkStart w:id="20" w:name="_Toc169043939"/>
       <w:r>
         <w:rPr>
           <w:lang w:val="sr-Cyrl-BA"/>
@@ -5790,7 +5919,7 @@
         </w:rPr>
       </w:pPr>
       <w:bookmarkStart w:id="21" w:name="_Toc160555276"/>
-      <w:bookmarkStart w:id="22" w:name="_Toc160560855"/>
+      <w:bookmarkStart w:id="22" w:name="_Toc169043940"/>
       <w:r>
         <w:rPr>
           <w:lang w:val="sr-Cyrl-BA"/>
@@ -5837,7 +5966,7 @@
           <w:lang w:val="sr-Cyrl-BA"/>
         </w:rPr>
       </w:pPr>
-      <w:bookmarkStart w:id="23" w:name="_Toc160560856"/>
+      <w:bookmarkStart w:id="23" w:name="_Toc169043941"/>
       <w:r>
         <w:rPr>
           <w:lang w:val="sr-Cyrl-BA"/>
@@ -5875,7 +6004,19 @@
         <w:rPr>
           <w:lang w:val="sr-Cyrl-BA"/>
         </w:rPr>
-        <w:t xml:space="preserve"> нема свој налог, играће као гост, са аутоматски додељеним идентификационим бројем. Гост се може регистровати уношењем основних података. Корисник ће потом бити сачуван у бази података и помоћу унетих података ће касније моћи да се пријављује на систем. Уколико играч игра као нерегистровани корисник имаће мање могућности него регистровани.</w:t>
+        <w:t xml:space="preserve"> нема свој налог, играће као гост, са аутоматски додељеним идентификационим бројем.</w:t>
+      </w:r>
+      <w:r>
+        <w:rPr>
+          <w:lang w:val="sr-Cyrl-BA"/>
+        </w:rPr>
+        <w:t xml:space="preserve"> Корисник </w:t>
+      </w:r>
+      <w:r>
+        <w:rPr>
+          <w:lang w:val="sr-Cyrl-BA"/>
+        </w:rPr>
+        <w:t>се може регистровати уношењем основних података. Корисник ће потом бити сачуван у бази података и помоћу унетих података ће касније моћи да се пријављује на систем.</w:t>
       </w:r>
     </w:p>
     <w:p>
@@ -5889,7 +6030,7 @@
           <w:lang w:val="sr-Cyrl-BA"/>
         </w:rPr>
       </w:pPr>
-      <w:bookmarkStart w:id="24" w:name="_Toc160560857"/>
+      <w:bookmarkStart w:id="24" w:name="_Toc169043942"/>
       <w:r>
         <w:rPr>
           <w:lang w:val="sr-Cyrl-BA"/>
@@ -5989,7 +6130,7 @@
           <w:lang w:val="sr-Cyrl-BA"/>
         </w:rPr>
       </w:pPr>
-      <w:bookmarkStart w:id="25" w:name="_Toc160560858"/>
+      <w:bookmarkStart w:id="25" w:name="_Toc169043943"/>
       <w:r>
         <w:rPr>
           <w:lang w:val="sr-Cyrl-BA"/>
@@ -6021,7 +6162,7 @@
         <w:rPr>
           <w:lang w:val="sr-Cyrl-BA"/>
         </w:rPr>
-        <w:t>. Гост нема могућност учешћа у турнирима.</w:t>
+        <w:t>.</w:t>
       </w:r>
     </w:p>
     <w:p>
@@ -6035,7 +6176,7 @@
           <w:lang w:val="sr-Cyrl-BA"/>
         </w:rPr>
       </w:pPr>
-      <w:bookmarkStart w:id="26" w:name="_Toc160560859"/>
+      <w:bookmarkStart w:id="26" w:name="_Toc169043944"/>
       <w:r>
         <w:rPr>
           <w:lang w:val="sr-Cyrl-BA"/>
@@ -6085,7 +6226,7 @@
         <w:rPr>
           <w:lang w:val="sr-Cyrl-BA"/>
         </w:rPr>
-        <w:t xml:space="preserve">Регистровани корисник има могућност да игра окршаје са другим гостима или регистрованим корисницима. Такође, може учествовати на турнирима и тиме повећавати свој ранг. </w:t>
+        <w:t xml:space="preserve">Регистровани корисник има могућност да игра окршаје са другим гостима или регистрованим корисницима. </w:t>
       </w:r>
     </w:p>
     <w:p>
@@ -6105,7 +6246,7 @@
         </w:rPr>
         <w:t xml:space="preserve"> </w:t>
       </w:r>
-      <w:bookmarkStart w:id="27" w:name="_Toc160560860"/>
+      <w:bookmarkStart w:id="27" w:name="_Toc169043945"/>
       <w:r>
         <w:rPr>
           <w:lang w:val="sr-Cyrl-BA"/>
@@ -6157,7 +6298,7 @@
           <w:lang w:val="sr-Cyrl-BA"/>
         </w:rPr>
       </w:pPr>
-      <w:bookmarkStart w:id="28" w:name="_Toc160560861"/>
+      <w:bookmarkStart w:id="28" w:name="_Toc169043946"/>
       <w:r>
         <w:rPr>
           <w:lang w:val="sr-Cyrl-BA"/>
@@ -6229,7 +6370,7 @@
         </w:rPr>
       </w:pPr>
       <w:bookmarkStart w:id="29" w:name="_Toc160555277"/>
-      <w:bookmarkStart w:id="30" w:name="_Toc160560862"/>
+      <w:bookmarkStart w:id="30" w:name="_Toc169043947"/>
       <w:r>
         <w:rPr>
           <w:lang w:val="sr-Cyrl-BA"/>
@@ -6283,7 +6424,7 @@
         </w:rPr>
       </w:pPr>
       <w:bookmarkStart w:id="31" w:name="_Toc160555278"/>
-      <w:bookmarkStart w:id="32" w:name="_Toc160560863"/>
+      <w:bookmarkStart w:id="32" w:name="_Toc169043948"/>
       <w:r>
         <w:rPr>
           <w:lang w:val="sr-Cyrl-BA"/>
@@ -6361,7 +6502,7 @@
         </w:rPr>
       </w:pPr>
       <w:bookmarkStart w:id="33" w:name="_Toc160555279"/>
-      <w:bookmarkStart w:id="34" w:name="_Toc160560864"/>
+      <w:bookmarkStart w:id="34" w:name="_Toc169043949"/>
       <w:r>
         <w:rPr>
           <w:lang w:val="sr-Cyrl-BA"/>
@@ -6403,7 +6544,7 @@
         </w:rPr>
       </w:pPr>
       <w:bookmarkStart w:id="35" w:name="_Toc160555280"/>
-      <w:bookmarkStart w:id="36" w:name="_Toc160560865"/>
+      <w:bookmarkStart w:id="36" w:name="_Toc169043950"/>
       <w:r>
         <w:rPr>
           <w:lang w:val="sr-Cyrl-BA"/>
@@ -6425,7 +6566,7 @@
         </w:rPr>
       </w:pPr>
       <w:bookmarkStart w:id="37" w:name="_Toc160555281"/>
-      <w:bookmarkStart w:id="38" w:name="_Toc160560866"/>
+      <w:bookmarkStart w:id="38" w:name="_Toc169043951"/>
       <w:r>
         <w:rPr>
           <w:lang w:val="sr-Cyrl-BA"/>
@@ -6503,7 +6644,7 @@
         </w:rPr>
       </w:pPr>
       <w:bookmarkStart w:id="39" w:name="_Toc160555282"/>
-      <w:bookmarkStart w:id="40" w:name="_Toc160560867"/>
+      <w:bookmarkStart w:id="40" w:name="_Toc169043952"/>
       <w:r>
         <w:rPr>
           <w:lang w:val="sr-Cyrl-BA"/>
@@ -6557,7 +6698,7 @@
         </w:rPr>
       </w:pPr>
       <w:bookmarkStart w:id="41" w:name="_Toc160555283"/>
-      <w:bookmarkStart w:id="42" w:name="_Toc160560868"/>
+      <w:bookmarkStart w:id="42" w:name="_Toc169043953"/>
       <w:r>
         <w:rPr>
           <w:lang w:val="sr-Cyrl-BA"/>
@@ -6629,7 +6770,7 @@
         </w:rPr>
       </w:pPr>
       <w:bookmarkStart w:id="43" w:name="_Toc160555284"/>
-      <w:bookmarkStart w:id="44" w:name="_Toc160560869"/>
+      <w:bookmarkStart w:id="44" w:name="_Toc169043954"/>
       <w:r>
         <w:rPr>
           <w:lang w:val="sr-Cyrl-BA"/>
@@ -6980,25 +7121,6 @@
     </w:p>
     <w:p>
       <w:pPr>
-        <w:pStyle w:val="ListParagraph"/>
-        <w:numPr>
-          <w:ilvl w:val="0"/>
-          <w:numId w:val="3"/>
-        </w:numPr>
-        <w:jc w:val="both"/>
-        <w:rPr>
-          <w:lang w:val="sr-Cyrl-BA"/>
-        </w:rPr>
-      </w:pPr>
-      <w:r>
-        <w:rPr>
-          <w:lang w:val="sr-Cyrl-BA"/>
-        </w:rPr>
-        <w:t>Играње турнира</w:t>
-      </w:r>
-    </w:p>
-    <w:p>
-      <w:pPr>
         <w:ind w:left="360"/>
         <w:jc w:val="both"/>
         <w:rPr>
@@ -7034,6 +7156,80 @@
           <w:lang w:val="sr-Cyrl-BA"/>
         </w:rPr>
         <w:t>. Размотрити идеју да се имплементира прозор за комуникацију између играча у току играња меча.</w:t>
+      </w:r>
+    </w:p>
+    <w:p>
+      <w:pPr>
+        <w:ind w:left="360"/>
+        <w:rPr>
+          <w:lang w:val="sr-Cyrl-BA"/>
+        </w:rPr>
+      </w:pPr>
+      <w:r>
+        <w:rPr>
+          <w:lang w:val="sr-Cyrl-BA"/>
+        </w:rPr>
+        <w:t>У циљу побољшања корисничког искуства у будућим верзијама система планира</w:t>
+      </w:r>
+      <w:r>
+        <w:rPr>
+          <w:lang w:val="sr-Cyrl-BA"/>
+        </w:rPr>
+        <w:t xml:space="preserve"> </w:t>
+      </w:r>
+      <w:r>
+        <w:rPr>
+          <w:lang w:val="sr-Cyrl-BA"/>
+        </w:rPr>
+        <w:t>се реализовање турнира. Та опција је тренутно видљива али онемогућена ради одржавња заинтеренованости играча да наставе са коришћењем апликације.</w:t>
+      </w:r>
+      <w:r>
+        <w:rPr>
+          <w:lang w:val="sr-Cyrl-BA"/>
+        </w:rPr>
+        <w:t xml:space="preserve"> Тада ће </w:t>
+      </w:r>
+      <w:r>
+        <w:rPr>
+          <w:lang w:val="sr-Cyrl-BA"/>
+        </w:rPr>
+        <w:t>играч</w:t>
+      </w:r>
+      <w:r>
+        <w:rPr>
+          <w:lang w:val="sr-Cyrl-BA"/>
+        </w:rPr>
+        <w:t xml:space="preserve"> који игра </w:t>
+      </w:r>
+      <w:r>
+        <w:rPr>
+          <w:lang w:val="sr-Cyrl-BA"/>
+        </w:rPr>
+        <w:t>као нерегистровани корисник има</w:t>
+      </w:r>
+      <w:r>
+        <w:rPr>
+          <w:lang w:val="sr-Cyrl-BA"/>
+        </w:rPr>
+        <w:t xml:space="preserve">ти </w:t>
+      </w:r>
+      <w:r>
+        <w:rPr>
+          <w:lang w:val="sr-Cyrl-BA"/>
+        </w:rPr>
+        <w:t>мање могућности него регистровани</w:t>
+      </w:r>
+      <w:r>
+        <w:rPr>
+          <w:lang w:val="sr-Cyrl-BA"/>
+        </w:rPr>
+        <w:t xml:space="preserve"> корисник</w:t>
+      </w:r>
+      <w:r>
+        <w:rPr>
+          <w:lang w:val="sr-Cyrl-BA"/>
+        </w:rPr>
+        <w:t>.</w:t>
       </w:r>
     </w:p>
     <w:sectPr>
@@ -7050,7 +7246,7 @@
 </file>
 
 <file path=word/endnotes.xml><?xml version="1.0" encoding="utf-8"?>
-<w:endnotes xmlns:wpc="http://schemas.microsoft.com/office/word/2010/wordprocessingCanvas" xmlns:cx="http://schemas.microsoft.com/office/drawing/2014/chartex" xmlns:cx1="http://schemas.microsoft.com/office/drawing/2015/9/8/chartex" xmlns:cx2="http://schemas.microsoft.com/office/drawing/2015/10/21/chartex" xmlns:cx3="http://schemas.microsoft.com/office/drawing/2016/5/9/chartex" xmlns:cx4="http://schemas.microsoft.com/office/drawing/2016/5/10/chartex" xmlns:cx5="http://schemas.microsoft.com/office/drawing/2016/5/11/chartex" xmlns:cx6="http://schemas.microsoft.com/office/drawing/2016/5/12/chartex" xmlns:cx7="http://schemas.microsoft.com/office/drawing/2016/5/13/chartex" xmlns:cx8="http://schemas.microsoft.com/office/drawing/2016/5/14/chartex" xmlns:mc="http://schemas.openxmlformats.org/markup-compatibility/2006" xmlns:aink="http://schemas.microsoft.com/office/drawing/2016/ink" xmlns:am3d="http://schemas.microsoft.com/office/drawing/2017/model3d" xmlns:o="urn:schemas-microsoft-com:office:office" xmlns:oel="http://schemas.microsoft.com/office/2019/extlst" xmlns:r="http://schemas.openxmlformats.org/officeDocument/2006/relationships" xmlns:m="http://schemas.openxmlformats.org/officeDocument/2006/math" xmlns:v="urn:schemas-microsoft-com:vml" xmlns:wp14="http://schemas.microsoft.com/office/word/2010/wordprocessingDrawing" xmlns:wp="http://schemas.openxmlformats.org/drawingml/2006/wordprocessingDrawing" xmlns:w10="urn:schemas-microsoft-com:office:word" xmlns:w="http://schemas.openxmlformats.org/wordprocessingml/2006/main" xmlns:w14="http://schemas.microsoft.com/office/word/2010/wordml" xmlns:w15="http://schemas.microsoft.com/office/word/2012/wordml" xmlns:w16cex="http://schemas.microsoft.com/office/word/2018/wordml/cex" xmlns:w16cid="http://schemas.microsoft.com/office/word/2016/wordml/cid" xmlns:w16="http://schemas.microsoft.com/office/word/2018/wordml" xmlns:w16sdtdh="http://schemas.microsoft.com/office/word/2020/wordml/sdtdatahash" xmlns:w16se="http://schemas.microsoft.com/office/word/2015/wordml/symex" xmlns:wpg="http://schemas.microsoft.com/office/word/2010/wordprocessingGroup" xmlns:wpi="http://schemas.microsoft.com/office/word/2010/wordprocessingInk" xmlns:wne="http://schemas.microsoft.com/office/word/2006/wordml" xmlns:wps="http://schemas.microsoft.com/office/word/2010/wordprocessingShape" mc:Ignorable="w14 w15 w16se w16cid w16 w16cex w16sdtdh wp14">
+<w:endnotes xmlns:wpc="http://schemas.microsoft.com/office/word/2010/wordprocessingCanvas" xmlns:cx="http://schemas.microsoft.com/office/drawing/2014/chartex" xmlns:cx1="http://schemas.microsoft.com/office/drawing/2015/9/8/chartex" xmlns:cx2="http://schemas.microsoft.com/office/drawing/2015/10/21/chartex" xmlns:cx3="http://schemas.microsoft.com/office/drawing/2016/5/9/chartex" xmlns:cx4="http://schemas.microsoft.com/office/drawing/2016/5/10/chartex" xmlns:cx5="http://schemas.microsoft.com/office/drawing/2016/5/11/chartex" xmlns:cx6="http://schemas.microsoft.com/office/drawing/2016/5/12/chartex" xmlns:cx7="http://schemas.microsoft.com/office/drawing/2016/5/13/chartex" xmlns:cx8="http://schemas.microsoft.com/office/drawing/2016/5/14/chartex" xmlns:mc="http://schemas.openxmlformats.org/markup-compatibility/2006" xmlns:aink="http://schemas.microsoft.com/office/drawing/2016/ink" xmlns:am3d="http://schemas.microsoft.com/office/drawing/2017/model3d" xmlns:o="urn:schemas-microsoft-com:office:office" xmlns:oel="http://schemas.microsoft.com/office/2019/extlst" xmlns:r="http://schemas.openxmlformats.org/officeDocument/2006/relationships" xmlns:m="http://schemas.openxmlformats.org/officeDocument/2006/math" xmlns:v="urn:schemas-microsoft-com:vml" xmlns:wp14="http://schemas.microsoft.com/office/word/2010/wordprocessingDrawing" xmlns:wp="http://schemas.openxmlformats.org/drawingml/2006/wordprocessingDrawing" xmlns:w10="urn:schemas-microsoft-com:office:word" xmlns:w="http://schemas.openxmlformats.org/wordprocessingml/2006/main" xmlns:w14="http://schemas.microsoft.com/office/word/2010/wordml" xmlns:w15="http://schemas.microsoft.com/office/word/2012/wordml" xmlns:w16cex="http://schemas.microsoft.com/office/word/2018/wordml/cex" xmlns:w16cid="http://schemas.microsoft.com/office/word/2016/wordml/cid" xmlns:w16="http://schemas.microsoft.com/office/word/2018/wordml" xmlns:w16du="http://schemas.microsoft.com/office/word/2023/wordml/word16du" xmlns:w16sdtdh="http://schemas.microsoft.com/office/word/2020/wordml/sdtdatahash" xmlns:w16se="http://schemas.microsoft.com/office/word/2015/wordml/symex" xmlns:wpg="http://schemas.microsoft.com/office/word/2010/wordprocessingGroup" xmlns:wpi="http://schemas.microsoft.com/office/word/2010/wordprocessingInk" xmlns:wne="http://schemas.microsoft.com/office/word/2006/wordml" xmlns:wps="http://schemas.microsoft.com/office/word/2010/wordprocessingShape" mc:Ignorable="w14 w15 w16se w16cid w16 w16cex w16sdtdh w16du wp14">
   <w:endnote w:type="separator" w:id="-1">
     <w:p>
       <w:pPr>
@@ -7075,7 +7271,7 @@
 </file>
 
 <file path=word/footer1.xml><?xml version="1.0" encoding="utf-8"?>
-<w:ftr xmlns:wpc="http://schemas.microsoft.com/office/word/2010/wordprocessingCanvas" xmlns:cx="http://schemas.microsoft.com/office/drawing/2014/chartex" xmlns:cx1="http://schemas.microsoft.com/office/drawing/2015/9/8/chartex" xmlns:cx2="http://schemas.microsoft.com/office/drawing/2015/10/21/chartex" xmlns:cx3="http://schemas.microsoft.com/office/drawing/2016/5/9/chartex" xmlns:cx4="http://schemas.microsoft.com/office/drawing/2016/5/10/chartex" xmlns:cx5="http://schemas.microsoft.com/office/drawing/2016/5/11/chartex" xmlns:cx6="http://schemas.microsoft.com/office/drawing/2016/5/12/chartex" xmlns:cx7="http://schemas.microsoft.com/office/drawing/2016/5/13/chartex" xmlns:cx8="http://schemas.microsoft.com/office/drawing/2016/5/14/chartex" xmlns:mc="http://schemas.openxmlformats.org/markup-compatibility/2006" xmlns:aink="http://schemas.microsoft.com/office/drawing/2016/ink" xmlns:am3d="http://schemas.microsoft.com/office/drawing/2017/model3d" xmlns:o="urn:schemas-microsoft-com:office:office" xmlns:oel="http://schemas.microsoft.com/office/2019/extlst" xmlns:r="http://schemas.openxmlformats.org/officeDocument/2006/relationships" xmlns:m="http://schemas.openxmlformats.org/officeDocument/2006/math" xmlns:v="urn:schemas-microsoft-com:vml" xmlns:wp14="http://schemas.microsoft.com/office/word/2010/wordprocessingDrawing" xmlns:wp="http://schemas.openxmlformats.org/drawingml/2006/wordprocessingDrawing" xmlns:w10="urn:schemas-microsoft-com:office:word" xmlns:w="http://schemas.openxmlformats.org/wordprocessingml/2006/main" xmlns:w14="http://schemas.microsoft.com/office/word/2010/wordml" xmlns:w15="http://schemas.microsoft.com/office/word/2012/wordml" xmlns:w16cex="http://schemas.microsoft.com/office/word/2018/wordml/cex" xmlns:w16cid="http://schemas.microsoft.com/office/word/2016/wordml/cid" xmlns:w16="http://schemas.microsoft.com/office/word/2018/wordml" xmlns:w16sdtdh="http://schemas.microsoft.com/office/word/2020/wordml/sdtdatahash" xmlns:w16se="http://schemas.microsoft.com/office/word/2015/wordml/symex" xmlns:wpg="http://schemas.microsoft.com/office/word/2010/wordprocessingGroup" xmlns:wpi="http://schemas.microsoft.com/office/word/2010/wordprocessingInk" xmlns:wne="http://schemas.microsoft.com/office/word/2006/wordml" xmlns:wps="http://schemas.microsoft.com/office/word/2010/wordprocessingShape" mc:Ignorable="w14 w15 w16se w16cid w16 w16cex w16sdtdh wp14">
+<w:ftr xmlns:wpc="http://schemas.microsoft.com/office/word/2010/wordprocessingCanvas" xmlns:cx="http://schemas.microsoft.com/office/drawing/2014/chartex" xmlns:cx1="http://schemas.microsoft.com/office/drawing/2015/9/8/chartex" xmlns:cx2="http://schemas.microsoft.com/office/drawing/2015/10/21/chartex" xmlns:cx3="http://schemas.microsoft.com/office/drawing/2016/5/9/chartex" xmlns:cx4="http://schemas.microsoft.com/office/drawing/2016/5/10/chartex" xmlns:cx5="http://schemas.microsoft.com/office/drawing/2016/5/11/chartex" xmlns:cx6="http://schemas.microsoft.com/office/drawing/2016/5/12/chartex" xmlns:cx7="http://schemas.microsoft.com/office/drawing/2016/5/13/chartex" xmlns:cx8="http://schemas.microsoft.com/office/drawing/2016/5/14/chartex" xmlns:mc="http://schemas.openxmlformats.org/markup-compatibility/2006" xmlns:aink="http://schemas.microsoft.com/office/drawing/2016/ink" xmlns:am3d="http://schemas.microsoft.com/office/drawing/2017/model3d" xmlns:o="urn:schemas-microsoft-com:office:office" xmlns:oel="http://schemas.microsoft.com/office/2019/extlst" xmlns:r="http://schemas.openxmlformats.org/officeDocument/2006/relationships" xmlns:m="http://schemas.openxmlformats.org/officeDocument/2006/math" xmlns:v="urn:schemas-microsoft-com:vml" xmlns:wp14="http://schemas.microsoft.com/office/word/2010/wordprocessingDrawing" xmlns:wp="http://schemas.openxmlformats.org/drawingml/2006/wordprocessingDrawing" xmlns:w10="urn:schemas-microsoft-com:office:word" xmlns:w="http://schemas.openxmlformats.org/wordprocessingml/2006/main" xmlns:w14="http://schemas.microsoft.com/office/word/2010/wordml" xmlns:w15="http://schemas.microsoft.com/office/word/2012/wordml" xmlns:w16cex="http://schemas.microsoft.com/office/word/2018/wordml/cex" xmlns:w16cid="http://schemas.microsoft.com/office/word/2016/wordml/cid" xmlns:w16="http://schemas.microsoft.com/office/word/2018/wordml" xmlns:w16du="http://schemas.microsoft.com/office/word/2023/wordml/word16du" xmlns:w16sdtdh="http://schemas.microsoft.com/office/word/2020/wordml/sdtdatahash" xmlns:w16se="http://schemas.microsoft.com/office/word/2015/wordml/symex" xmlns:wpg="http://schemas.microsoft.com/office/word/2010/wordprocessingGroup" xmlns:wpi="http://schemas.microsoft.com/office/word/2010/wordprocessingInk" xmlns:wne="http://schemas.microsoft.com/office/word/2006/wordml" xmlns:wps="http://schemas.microsoft.com/office/word/2010/wordprocessingShape" mc:Ignorable="w14 w15 w16se w16cid w16 w16cex w16sdtdh w16du wp14">
   <w:sdt>
     <w:sdtPr>
       <w:id w:val="-257835508"/>
@@ -7129,7 +7325,7 @@
 </file>
 
 <file path=word/footnotes.xml><?xml version="1.0" encoding="utf-8"?>
-<w:footnotes xmlns:wpc="http://schemas.microsoft.com/office/word/2010/wordprocessingCanvas" xmlns:cx="http://schemas.microsoft.com/office/drawing/2014/chartex" xmlns:cx1="http://schemas.microsoft.com/office/drawing/2015/9/8/chartex" xmlns:cx2="http://schemas.microsoft.com/office/drawing/2015/10/21/chartex" xmlns:cx3="http://schemas.microsoft.com/office/drawing/2016/5/9/chartex" xmlns:cx4="http://schemas.microsoft.com/office/drawing/2016/5/10/chartex" xmlns:cx5="http://schemas.microsoft.com/office/drawing/2016/5/11/chartex" xmlns:cx6="http://schemas.microsoft.com/office/drawing/2016/5/12/chartex" xmlns:cx7="http://schemas.microsoft.com/office/drawing/2016/5/13/chartex" xmlns:cx8="http://schemas.microsoft.com/office/drawing/2016/5/14/chartex" xmlns:mc="http://schemas.openxmlformats.org/markup-compatibility/2006" xmlns:aink="http://schemas.microsoft.com/office/drawing/2016/ink" xmlns:am3d="http://schemas.microsoft.com/office/drawing/2017/model3d" xmlns:o="urn:schemas-microsoft-com:office:office" xmlns:oel="http://schemas.microsoft.com/office/2019/extlst" xmlns:r="http://schemas.openxmlformats.org/officeDocument/2006/relationships" xmlns:m="http://schemas.openxmlformats.org/officeDocument/2006/math" xmlns:v="urn:schemas-microsoft-com:vml" xmlns:wp14="http://schemas.microsoft.com/office/word/2010/wordprocessingDrawing" xmlns:wp="http://schemas.openxmlformats.org/drawingml/2006/wordprocessingDrawing" xmlns:w10="urn:schemas-microsoft-com:office:word" xmlns:w="http://schemas.openxmlformats.org/wordprocessingml/2006/main" xmlns:w14="http://schemas.microsoft.com/office/word/2010/wordml" xmlns:w15="http://schemas.microsoft.com/office/word/2012/wordml" xmlns:w16cex="http://schemas.microsoft.com/office/word/2018/wordml/cex" xmlns:w16cid="http://schemas.microsoft.com/office/word/2016/wordml/cid" xmlns:w16="http://schemas.microsoft.com/office/word/2018/wordml" xmlns:w16sdtdh="http://schemas.microsoft.com/office/word/2020/wordml/sdtdatahash" xmlns:w16se="http://schemas.microsoft.com/office/word/2015/wordml/symex" xmlns:wpg="http://schemas.microsoft.com/office/word/2010/wordprocessingGroup" xmlns:wpi="http://schemas.microsoft.com/office/word/2010/wordprocessingInk" xmlns:wne="http://schemas.microsoft.com/office/word/2006/wordml" xmlns:wps="http://schemas.microsoft.com/office/word/2010/wordprocessingShape" mc:Ignorable="w14 w15 w16se w16cid w16 w16cex w16sdtdh wp14">
+<w:footnotes xmlns:wpc="http://schemas.microsoft.com/office/word/2010/wordprocessingCanvas" xmlns:cx="http://schemas.microsoft.com/office/drawing/2014/chartex" xmlns:cx1="http://schemas.microsoft.com/office/drawing/2015/9/8/chartex" xmlns:cx2="http://schemas.microsoft.com/office/drawing/2015/10/21/chartex" xmlns:cx3="http://schemas.microsoft.com/office/drawing/2016/5/9/chartex" xmlns:cx4="http://schemas.microsoft.com/office/drawing/2016/5/10/chartex" xmlns:cx5="http://schemas.microsoft.com/office/drawing/2016/5/11/chartex" xmlns:cx6="http://schemas.microsoft.com/office/drawing/2016/5/12/chartex" xmlns:cx7="http://schemas.microsoft.com/office/drawing/2016/5/13/chartex" xmlns:cx8="http://schemas.microsoft.com/office/drawing/2016/5/14/chartex" xmlns:mc="http://schemas.openxmlformats.org/markup-compatibility/2006" xmlns:aink="http://schemas.microsoft.com/office/drawing/2016/ink" xmlns:am3d="http://schemas.microsoft.com/office/drawing/2017/model3d" xmlns:o="urn:schemas-microsoft-com:office:office" xmlns:oel="http://schemas.microsoft.com/office/2019/extlst" xmlns:r="http://schemas.openxmlformats.org/officeDocument/2006/relationships" xmlns:m="http://schemas.openxmlformats.org/officeDocument/2006/math" xmlns:v="urn:schemas-microsoft-com:vml" xmlns:wp14="http://schemas.microsoft.com/office/word/2010/wordprocessingDrawing" xmlns:wp="http://schemas.openxmlformats.org/drawingml/2006/wordprocessingDrawing" xmlns:w10="urn:schemas-microsoft-com:office:word" xmlns:w="http://schemas.openxmlformats.org/wordprocessingml/2006/main" xmlns:w14="http://schemas.microsoft.com/office/word/2010/wordml" xmlns:w15="http://schemas.microsoft.com/office/word/2012/wordml" xmlns:w16cex="http://schemas.microsoft.com/office/word/2018/wordml/cex" xmlns:w16cid="http://schemas.microsoft.com/office/word/2016/wordml/cid" xmlns:w16="http://schemas.microsoft.com/office/word/2018/wordml" xmlns:w16du="http://schemas.microsoft.com/office/word/2023/wordml/word16du" xmlns:w16sdtdh="http://schemas.microsoft.com/office/word/2020/wordml/sdtdatahash" xmlns:w16se="http://schemas.microsoft.com/office/word/2015/wordml/symex" xmlns:wpg="http://schemas.microsoft.com/office/word/2010/wordprocessingGroup" xmlns:wpi="http://schemas.microsoft.com/office/word/2010/wordprocessingInk" xmlns:wne="http://schemas.microsoft.com/office/word/2006/wordml" xmlns:wps="http://schemas.microsoft.com/office/word/2010/wordprocessingShape" mc:Ignorable="w14 w15 w16se w16cid w16 w16cex w16sdtdh w16du wp14">
   <w:footnote w:type="separator" w:id="-1">
     <w:p>
       <w:pPr>
@@ -7154,7 +7350,7 @@
 </file>
 
 <file path=word/header1.xml><?xml version="1.0" encoding="utf-8"?>
-<w:hdr xmlns:wpc="http://schemas.microsoft.com/office/word/2010/wordprocessingCanvas" xmlns:cx="http://schemas.microsoft.com/office/drawing/2014/chartex" xmlns:cx1="http://schemas.microsoft.com/office/drawing/2015/9/8/chartex" xmlns:cx2="http://schemas.microsoft.com/office/drawing/2015/10/21/chartex" xmlns:cx3="http://schemas.microsoft.com/office/drawing/2016/5/9/chartex" xmlns:cx4="http://schemas.microsoft.com/office/drawing/2016/5/10/chartex" xmlns:cx5="http://schemas.microsoft.com/office/drawing/2016/5/11/chartex" xmlns:cx6="http://schemas.microsoft.com/office/drawing/2016/5/12/chartex" xmlns:cx7="http://schemas.microsoft.com/office/drawing/2016/5/13/chartex" xmlns:cx8="http://schemas.microsoft.com/office/drawing/2016/5/14/chartex" xmlns:mc="http://schemas.openxmlformats.org/markup-compatibility/2006" xmlns:aink="http://schemas.microsoft.com/office/drawing/2016/ink" xmlns:am3d="http://schemas.microsoft.com/office/drawing/2017/model3d" xmlns:o="urn:schemas-microsoft-com:office:office" xmlns:oel="http://schemas.microsoft.com/office/2019/extlst" xmlns:r="http://schemas.openxmlformats.org/officeDocument/2006/relationships" xmlns:m="http://schemas.openxmlformats.org/officeDocument/2006/math" xmlns:v="urn:schemas-microsoft-com:vml" xmlns:wp14="http://schemas.microsoft.com/office/word/2010/wordprocessingDrawing" xmlns:wp="http://schemas.openxmlformats.org/drawingml/2006/wordprocessingDrawing" xmlns:w10="urn:schemas-microsoft-com:office:word" xmlns:w="http://schemas.openxmlformats.org/wordprocessingml/2006/main" xmlns:w14="http://schemas.microsoft.com/office/word/2010/wordml" xmlns:w15="http://schemas.microsoft.com/office/word/2012/wordml" xmlns:w16cex="http://schemas.microsoft.com/office/word/2018/wordml/cex" xmlns:w16cid="http://schemas.microsoft.com/office/word/2016/wordml/cid" xmlns:w16="http://schemas.microsoft.com/office/word/2018/wordml" xmlns:w16sdtdh="http://schemas.microsoft.com/office/word/2020/wordml/sdtdatahash" xmlns:w16se="http://schemas.microsoft.com/office/word/2015/wordml/symex" xmlns:wpg="http://schemas.microsoft.com/office/word/2010/wordprocessingGroup" xmlns:wpi="http://schemas.microsoft.com/office/word/2010/wordprocessingInk" xmlns:wne="http://schemas.microsoft.com/office/word/2006/wordml" xmlns:wps="http://schemas.microsoft.com/office/word/2010/wordprocessingShape" mc:Ignorable="w14 w15 w16se w16cid w16 w16cex w16sdtdh wp14">
+<w:hdr xmlns:wpc="http://schemas.microsoft.com/office/word/2010/wordprocessingCanvas" xmlns:cx="http://schemas.microsoft.com/office/drawing/2014/chartex" xmlns:cx1="http://schemas.microsoft.com/office/drawing/2015/9/8/chartex" xmlns:cx2="http://schemas.microsoft.com/office/drawing/2015/10/21/chartex" xmlns:cx3="http://schemas.microsoft.com/office/drawing/2016/5/9/chartex" xmlns:cx4="http://schemas.microsoft.com/office/drawing/2016/5/10/chartex" xmlns:cx5="http://schemas.microsoft.com/office/drawing/2016/5/11/chartex" xmlns:cx6="http://schemas.microsoft.com/office/drawing/2016/5/12/chartex" xmlns:cx7="http://schemas.microsoft.com/office/drawing/2016/5/13/chartex" xmlns:cx8="http://schemas.microsoft.com/office/drawing/2016/5/14/chartex" xmlns:mc="http://schemas.openxmlformats.org/markup-compatibility/2006" xmlns:aink="http://schemas.microsoft.com/office/drawing/2016/ink" xmlns:am3d="http://schemas.microsoft.com/office/drawing/2017/model3d" xmlns:o="urn:schemas-microsoft-com:office:office" xmlns:oel="http://schemas.microsoft.com/office/2019/extlst" xmlns:r="http://schemas.openxmlformats.org/officeDocument/2006/relationships" xmlns:m="http://schemas.openxmlformats.org/officeDocument/2006/math" xmlns:v="urn:schemas-microsoft-com:vml" xmlns:wp14="http://schemas.microsoft.com/office/word/2010/wordprocessingDrawing" xmlns:wp="http://schemas.openxmlformats.org/drawingml/2006/wordprocessingDrawing" xmlns:w10="urn:schemas-microsoft-com:office:word" xmlns:w="http://schemas.openxmlformats.org/wordprocessingml/2006/main" xmlns:w14="http://schemas.microsoft.com/office/word/2010/wordml" xmlns:w15="http://schemas.microsoft.com/office/word/2012/wordml" xmlns:w16cex="http://schemas.microsoft.com/office/word/2018/wordml/cex" xmlns:w16cid="http://schemas.microsoft.com/office/word/2016/wordml/cid" xmlns:w16="http://schemas.microsoft.com/office/word/2018/wordml" xmlns:w16du="http://schemas.microsoft.com/office/word/2023/wordml/word16du" xmlns:w16sdtdh="http://schemas.microsoft.com/office/word/2020/wordml/sdtdatahash" xmlns:w16se="http://schemas.microsoft.com/office/word/2015/wordml/symex" xmlns:wpg="http://schemas.microsoft.com/office/word/2010/wordprocessingGroup" xmlns:wpi="http://schemas.microsoft.com/office/word/2010/wordprocessingInk" xmlns:wne="http://schemas.microsoft.com/office/word/2006/wordml" xmlns:wps="http://schemas.microsoft.com/office/word/2010/wordprocessingShape" mc:Ignorable="w14 w15 w16se w16cid w16 w16cex w16sdtdh w16du wp14">
   <w:p>
     <w:pPr>
       <w:pStyle w:val="Header"/>
@@ -7170,7 +7366,7 @@
 </file>
 
 <file path=word/numbering.xml><?xml version="1.0" encoding="utf-8"?>
-<w:numbering xmlns:wpc="http://schemas.microsoft.com/office/word/2010/wordprocessingCanvas" xmlns:cx="http://schemas.microsoft.com/office/drawing/2014/chartex" xmlns:cx1="http://schemas.microsoft.com/office/drawing/2015/9/8/chartex" xmlns:cx2="http://schemas.microsoft.com/office/drawing/2015/10/21/chartex" xmlns:cx3="http://schemas.microsoft.com/office/drawing/2016/5/9/chartex" xmlns:cx4="http://schemas.microsoft.com/office/drawing/2016/5/10/chartex" xmlns:cx5="http://schemas.microsoft.com/office/drawing/2016/5/11/chartex" xmlns:cx6="http://schemas.microsoft.com/office/drawing/2016/5/12/chartex" xmlns:cx7="http://schemas.microsoft.com/office/drawing/2016/5/13/chartex" xmlns:cx8="http://schemas.microsoft.com/office/drawing/2016/5/14/chartex" xmlns:mc="http://schemas.openxmlformats.org/markup-compatibility/2006" xmlns:aink="http://schemas.microsoft.com/office/drawing/2016/ink" xmlns:am3d="http://schemas.microsoft.com/office/drawing/2017/model3d" xmlns:o="urn:schemas-microsoft-com:office:office" xmlns:oel="http://schemas.microsoft.com/office/2019/extlst" xmlns:r="http://schemas.openxmlformats.org/officeDocument/2006/relationships" xmlns:m="http://schemas.openxmlformats.org/officeDocument/2006/math" xmlns:v="urn:schemas-microsoft-com:vml" xmlns:wp14="http://schemas.microsoft.com/office/word/2010/wordprocessingDrawing" xmlns:wp="http://schemas.openxmlformats.org/drawingml/2006/wordprocessingDrawing" xmlns:w10="urn:schemas-microsoft-com:office:word" xmlns:w="http://schemas.openxmlformats.org/wordprocessingml/2006/main" xmlns:w14="http://schemas.microsoft.com/office/word/2010/wordml" xmlns:w15="http://schemas.microsoft.com/office/word/2012/wordml" xmlns:w16cex="http://schemas.microsoft.com/office/word/2018/wordml/cex" xmlns:w16cid="http://schemas.microsoft.com/office/word/2016/wordml/cid" xmlns:w16="http://schemas.microsoft.com/office/word/2018/wordml" xmlns:w16sdtdh="http://schemas.microsoft.com/office/word/2020/wordml/sdtdatahash" xmlns:w16se="http://schemas.microsoft.com/office/word/2015/wordml/symex" xmlns:wpg="http://schemas.microsoft.com/office/word/2010/wordprocessingGroup" xmlns:wpi="http://schemas.microsoft.com/office/word/2010/wordprocessingInk" xmlns:wne="http://schemas.microsoft.com/office/word/2006/wordml" xmlns:wps="http://schemas.microsoft.com/office/word/2010/wordprocessingShape" mc:Ignorable="w14 w15 w16se w16cid w16 w16cex w16sdtdh wp14">
+<w:numbering xmlns:wpc="http://schemas.microsoft.com/office/word/2010/wordprocessingCanvas" xmlns:cx="http://schemas.microsoft.com/office/drawing/2014/chartex" xmlns:cx1="http://schemas.microsoft.com/office/drawing/2015/9/8/chartex" xmlns:cx2="http://schemas.microsoft.com/office/drawing/2015/10/21/chartex" xmlns:cx3="http://schemas.microsoft.com/office/drawing/2016/5/9/chartex" xmlns:cx4="http://schemas.microsoft.com/office/drawing/2016/5/10/chartex" xmlns:cx5="http://schemas.microsoft.com/office/drawing/2016/5/11/chartex" xmlns:cx6="http://schemas.microsoft.com/office/drawing/2016/5/12/chartex" xmlns:cx7="http://schemas.microsoft.com/office/drawing/2016/5/13/chartex" xmlns:cx8="http://schemas.microsoft.com/office/drawing/2016/5/14/chartex" xmlns:mc="http://schemas.openxmlformats.org/markup-compatibility/2006" xmlns:aink="http://schemas.microsoft.com/office/drawing/2016/ink" xmlns:am3d="http://schemas.microsoft.com/office/drawing/2017/model3d" xmlns:o="urn:schemas-microsoft-com:office:office" xmlns:oel="http://schemas.microsoft.com/office/2019/extlst" xmlns:r="http://schemas.openxmlformats.org/officeDocument/2006/relationships" xmlns:m="http://schemas.openxmlformats.org/officeDocument/2006/math" xmlns:v="urn:schemas-microsoft-com:vml" xmlns:wp14="http://schemas.microsoft.com/office/word/2010/wordprocessingDrawing" xmlns:wp="http://schemas.openxmlformats.org/drawingml/2006/wordprocessingDrawing" xmlns:w10="urn:schemas-microsoft-com:office:word" xmlns:w="http://schemas.openxmlformats.org/wordprocessingml/2006/main" xmlns:w14="http://schemas.microsoft.com/office/word/2010/wordml" xmlns:w15="http://schemas.microsoft.com/office/word/2012/wordml" xmlns:w16cex="http://schemas.microsoft.com/office/word/2018/wordml/cex" xmlns:w16cid="http://schemas.microsoft.com/office/word/2016/wordml/cid" xmlns:w16="http://schemas.microsoft.com/office/word/2018/wordml" xmlns:w16du="http://schemas.microsoft.com/office/word/2023/wordml/word16du" xmlns:w16sdtdh="http://schemas.microsoft.com/office/word/2020/wordml/sdtdatahash" xmlns:w16se="http://schemas.microsoft.com/office/word/2015/wordml/symex" xmlns:wpg="http://schemas.microsoft.com/office/word/2010/wordprocessingGroup" xmlns:wpi="http://schemas.microsoft.com/office/word/2010/wordprocessingInk" xmlns:wne="http://schemas.microsoft.com/office/word/2006/wordml" xmlns:wps="http://schemas.microsoft.com/office/word/2010/wordprocessingShape" mc:Ignorable="w14 w15 w16se w16cid w16 w16cex w16sdtdh w16du wp14">
   <w:abstractNum w:abstractNumId="0" w15:restartNumberingAfterBreak="0">
     <w:nsid w:val="05C45EB9"/>
     <w:multiLevelType w:val="multilevel"/>
@@ -9220,7 +9416,7 @@
 </file>
 
 <file path=word/styles.xml><?xml version="1.0" encoding="utf-8"?>
-<w:styles xmlns:mc="http://schemas.openxmlformats.org/markup-compatibility/2006" xmlns:r="http://schemas.openxmlformats.org/officeDocument/2006/relationships" xmlns:w="http://schemas.openxmlformats.org/wordprocessingml/2006/main" xmlns:w14="http://schemas.microsoft.com/office/word/2010/wordml" xmlns:w15="http://schemas.microsoft.com/office/word/2012/wordml" xmlns:w16cex="http://schemas.microsoft.com/office/word/2018/wordml/cex" xmlns:w16cid="http://schemas.microsoft.com/office/word/2016/wordml/cid" xmlns:w16="http://schemas.microsoft.com/office/word/2018/wordml" xmlns:w16sdtdh="http://schemas.microsoft.com/office/word/2020/wordml/sdtdatahash" xmlns:w16se="http://schemas.microsoft.com/office/word/2015/wordml/symex" mc:Ignorable="w14 w15 w16se w16cid w16 w16cex w16sdtdh">
+<w:styles xmlns:mc="http://schemas.openxmlformats.org/markup-compatibility/2006" xmlns:r="http://schemas.openxmlformats.org/officeDocument/2006/relationships" xmlns:w="http://schemas.openxmlformats.org/wordprocessingml/2006/main" xmlns:w14="http://schemas.microsoft.com/office/word/2010/wordml" xmlns:w15="http://schemas.microsoft.com/office/word/2012/wordml" xmlns:w16cex="http://schemas.microsoft.com/office/word/2018/wordml/cex" xmlns:w16cid="http://schemas.microsoft.com/office/word/2016/wordml/cid" xmlns:w16="http://schemas.microsoft.com/office/word/2018/wordml" xmlns:w16du="http://schemas.microsoft.com/office/word/2023/wordml/word16du" xmlns:w16sdtdh="http://schemas.microsoft.com/office/word/2020/wordml/sdtdatahash" xmlns:w16se="http://schemas.microsoft.com/office/word/2015/wordml/symex" mc:Ignorable="w14 w15 w16se w16cid w16 w16cex w16sdtdh w16du">
   <w:docDefaults>
     <w:rPrDefault>
       <w:rPr>

</xml_diff>